<commit_message>
Avance tabla detalle de estaciones por UT
</commit_message>
<xml_diff>
--- a/reporteWord/Reporte_UTE_oriental.docx
+++ b/reporteWord/Reporte_UTE_oriental.docx
@@ -3773,7 +3773,9 @@
                 <w:b w:val="on"/>
                 <w:sz w:val="16"/>
               </w:rPr>
-              <w:t>oct-24</w:t>
+              <w:t>oct</w:t>
+              <w:br/>
+              <w:t>24</w:t>
             </w:r>
           </w:p>
         </w:tc>
@@ -3792,7 +3794,9 @@
                 <w:b w:val="on"/>
                 <w:sz w:val="16"/>
               </w:rPr>
-              <w:t>nov-24</w:t>
+              <w:t>nov</w:t>
+              <w:br/>
+              <w:t>24</w:t>
             </w:r>
           </w:p>
         </w:tc>
@@ -3811,7 +3815,9 @@
                 <w:b w:val="on"/>
                 <w:sz w:val="16"/>
               </w:rPr>
-              <w:t>dic-24</w:t>
+              <w:t>dic</w:t>
+              <w:br/>
+              <w:t>24</w:t>
             </w:r>
           </w:p>
         </w:tc>
@@ -3830,7 +3836,9 @@
                 <w:b w:val="on"/>
                 <w:sz w:val="16"/>
               </w:rPr>
-              <w:t>ene-25</w:t>
+              <w:t>ene</w:t>
+              <w:br/>
+              <w:t>25</w:t>
             </w:r>
           </w:p>
         </w:tc>
@@ -3849,7 +3857,9 @@
                 <w:b w:val="on"/>
                 <w:sz w:val="16"/>
               </w:rPr>
-              <w:t>feb-25</w:t>
+              <w:t>feb</w:t>
+              <w:br/>
+              <w:t>25</w:t>
             </w:r>
           </w:p>
         </w:tc>
@@ -3868,7 +3878,9 @@
                 <w:b w:val="on"/>
                 <w:sz w:val="16"/>
               </w:rPr>
-              <w:t>mar-25</w:t>
+              <w:t>mar</w:t>
+              <w:br/>
+              <w:t>25</w:t>
             </w:r>
           </w:p>
         </w:tc>
@@ -3887,7 +3899,114 @@
                 <w:b w:val="on"/>
                 <w:sz w:val="16"/>
               </w:rPr>
-              <w:t>abr-25</w:t>
+              <w:t>abr</w:t>
+              <w:br/>
+              <w:t>25</w:t>
+            </w:r>
+          </w:p>
+        </w:tc>
+        <w:tc>
+          <w:tcPr>
+            <w:shd w:color="auto" w:val="clear" w:fill="D9E1F2"/>
+            <w:vAlign w:val="center"/>
+          </w:tcPr>
+          <w:p>
+            <w:pPr>
+              <w:spacing w:before="0" w:after="0" w:line="240" w:lineRule="auto"/>
+              <w:jc w:val="center"/>
+            </w:pPr>
+            <w:r>
+              <w:rPr>
+                <w:b w:val="on"/>
+                <w:sz w:val="16"/>
+              </w:rPr>
+              <w:t>may</w:t>
+              <w:br/>
+              <w:t>25</w:t>
+            </w:r>
+          </w:p>
+        </w:tc>
+        <w:tc>
+          <w:tcPr>
+            <w:shd w:color="auto" w:val="clear" w:fill="D9E1F2"/>
+            <w:vAlign w:val="center"/>
+          </w:tcPr>
+          <w:p>
+            <w:pPr>
+              <w:spacing w:before="0" w:after="0" w:line="240" w:lineRule="auto"/>
+              <w:jc w:val="center"/>
+            </w:pPr>
+            <w:r>
+              <w:rPr>
+                <w:b w:val="on"/>
+                <w:sz w:val="16"/>
+              </w:rPr>
+              <w:t>jun</w:t>
+              <w:br/>
+              <w:t>25</w:t>
+            </w:r>
+          </w:p>
+        </w:tc>
+        <w:tc>
+          <w:tcPr>
+            <w:shd w:color="auto" w:val="clear" w:fill="D9E1F2"/>
+            <w:vAlign w:val="center"/>
+          </w:tcPr>
+          <w:p>
+            <w:pPr>
+              <w:spacing w:before="0" w:after="0" w:line="240" w:lineRule="auto"/>
+              <w:jc w:val="center"/>
+            </w:pPr>
+            <w:r>
+              <w:rPr>
+                <w:b w:val="on"/>
+                <w:sz w:val="16"/>
+              </w:rPr>
+              <w:t>jul</w:t>
+              <w:br/>
+              <w:t>25</w:t>
+            </w:r>
+          </w:p>
+        </w:tc>
+        <w:tc>
+          <w:tcPr>
+            <w:shd w:color="auto" w:val="clear" w:fill="D9E1F2"/>
+            <w:vAlign w:val="center"/>
+          </w:tcPr>
+          <w:p>
+            <w:pPr>
+              <w:spacing w:before="0" w:after="0" w:line="240" w:lineRule="auto"/>
+              <w:jc w:val="center"/>
+            </w:pPr>
+            <w:r>
+              <w:rPr>
+                <w:b w:val="on"/>
+                <w:sz w:val="16"/>
+              </w:rPr>
+              <w:t>ago</w:t>
+              <w:br/>
+              <w:t>25</w:t>
+            </w:r>
+          </w:p>
+        </w:tc>
+        <w:tc>
+          <w:tcPr>
+            <w:shd w:color="auto" w:val="clear" w:fill="D9E1F2"/>
+            <w:vAlign w:val="center"/>
+          </w:tcPr>
+          <w:p>
+            <w:pPr>
+              <w:spacing w:before="0" w:after="0" w:line="240" w:lineRule="auto"/>
+              <w:jc w:val="center"/>
+            </w:pPr>
+            <w:r>
+              <w:rPr>
+                <w:b w:val="on"/>
+                <w:sz w:val="16"/>
+              </w:rPr>
+              <w:t>sept</w:t>
+              <w:br/>
+              <w:t>25</w:t>
             </w:r>
           </w:p>
         </w:tc>
@@ -3926,126 +4045,218 @@
               <w:rPr>
                 <w:sz w:val="16"/>
               </w:rPr>
-              <w:t>Indicador</w:t>
-            </w:r>
-          </w:p>
-        </w:tc>
-        <w:tc>
-          <w:tcPr>
-            <w:vAlign w:val="center"/>
-          </w:tcPr>
-          <w:p>
-            <w:pPr>
-              <w:spacing w:before="0" w:after="0" w:line="240" w:lineRule="auto"/>
-              <w:jc w:val="center"/>
-            </w:pPr>
-            <w:r>
-              <w:rPr>
-                <w:sz w:val="16"/>
-              </w:rPr>
-              <w:t>0.99</w:t>
-            </w:r>
-          </w:p>
-        </w:tc>
-        <w:tc>
-          <w:tcPr>
-            <w:vAlign w:val="center"/>
-          </w:tcPr>
-          <w:p>
-            <w:pPr>
-              <w:spacing w:before="0" w:after="0" w:line="240" w:lineRule="auto"/>
-              <w:jc w:val="center"/>
-            </w:pPr>
-            <w:r>
-              <w:rPr>
-                <w:sz w:val="16"/>
-              </w:rPr>
-              <w:t>0.90</w:t>
-            </w:r>
-          </w:p>
-        </w:tc>
-        <w:tc>
-          <w:tcPr>
-            <w:vAlign w:val="center"/>
-          </w:tcPr>
-          <w:p>
-            <w:pPr>
-              <w:spacing w:before="0" w:after="0" w:line="240" w:lineRule="auto"/>
-              <w:jc w:val="center"/>
-            </w:pPr>
-            <w:r>
-              <w:rPr>
-                <w:sz w:val="16"/>
-              </w:rPr>
-              <w:t>0.83</w:t>
-            </w:r>
-          </w:p>
-        </w:tc>
-        <w:tc>
-          <w:tcPr>
-            <w:vAlign w:val="center"/>
-          </w:tcPr>
-          <w:p>
-            <w:pPr>
-              <w:spacing w:before="0" w:after="0" w:line="240" w:lineRule="auto"/>
-              <w:jc w:val="center"/>
-            </w:pPr>
-            <w:r>
-              <w:rPr>
-                <w:sz w:val="16"/>
-              </w:rPr>
-              <w:t>0.90</w:t>
-            </w:r>
-          </w:p>
-        </w:tc>
-        <w:tc>
-          <w:tcPr>
-            <w:vAlign w:val="center"/>
-          </w:tcPr>
-          <w:p>
-            <w:pPr>
-              <w:spacing w:before="0" w:after="0" w:line="240" w:lineRule="auto"/>
-              <w:jc w:val="center"/>
-            </w:pPr>
-            <w:r>
-              <w:rPr>
-                <w:sz w:val="16"/>
-              </w:rPr>
-              <w:t>0.83</w:t>
-            </w:r>
-          </w:p>
-        </w:tc>
-        <w:tc>
-          <w:tcPr>
-            <w:vAlign w:val="center"/>
-          </w:tcPr>
-          <w:p>
-            <w:pPr>
-              <w:spacing w:before="0" w:after="0" w:line="240" w:lineRule="auto"/>
-              <w:jc w:val="center"/>
-            </w:pPr>
-            <w:r>
-              <w:rPr>
-                <w:sz w:val="16"/>
-              </w:rPr>
-              <w:t>0.95</w:t>
-            </w:r>
-          </w:p>
-        </w:tc>
-        <w:tc>
-          <w:tcPr>
-            <w:vAlign w:val="center"/>
-          </w:tcPr>
-          <w:p>
-            <w:pPr>
-              <w:spacing w:before="0" w:after="0" w:line="240" w:lineRule="auto"/>
-              <w:jc w:val="center"/>
-            </w:pPr>
-            <w:r>
-              <w:rPr>
-                <w:sz w:val="16"/>
-              </w:rPr>
-              <w:t>0.86</w:t>
+              <w:t>Vmes</w:t>
+              <w:br/>
+            </w:r>
+            <w:r>
+              <w:rPr>
+                <w:sz w:val="11"/>
+              </w:rPr>
+              <w:t>(hm3)</w:t>
+            </w:r>
+          </w:p>
+        </w:tc>
+        <w:tc>
+          <w:tcPr>
+            <w:vAlign w:val="center"/>
+          </w:tcPr>
+          <w:p>
+            <w:pPr>
+              <w:spacing w:before="0" w:after="0" w:line="240" w:lineRule="auto"/>
+              <w:jc w:val="center"/>
+            </w:pPr>
+            <w:r>
+              <w:rPr>
+                <w:sz w:val="16"/>
+              </w:rPr>
+              <w:t>22.00</w:t>
+            </w:r>
+          </w:p>
+        </w:tc>
+        <w:tc>
+          <w:tcPr>
+            <w:vAlign w:val="center"/>
+          </w:tcPr>
+          <w:p>
+            <w:pPr>
+              <w:spacing w:before="0" w:after="0" w:line="240" w:lineRule="auto"/>
+              <w:jc w:val="center"/>
+            </w:pPr>
+            <w:r>
+              <w:rPr>
+                <w:sz w:val="16"/>
+              </w:rPr>
+              <w:t>20.00</w:t>
+            </w:r>
+          </w:p>
+        </w:tc>
+        <w:tc>
+          <w:tcPr>
+            <w:vAlign w:val="center"/>
+          </w:tcPr>
+          <w:p>
+            <w:pPr>
+              <w:spacing w:before="0" w:after="0" w:line="240" w:lineRule="auto"/>
+              <w:jc w:val="center"/>
+            </w:pPr>
+            <w:r>
+              <w:rPr>
+                <w:sz w:val="16"/>
+              </w:rPr>
+              <w:t>19.00</w:t>
+            </w:r>
+          </w:p>
+        </w:tc>
+        <w:tc>
+          <w:tcPr>
+            <w:vAlign w:val="center"/>
+          </w:tcPr>
+          <w:p>
+            <w:pPr>
+              <w:spacing w:before="0" w:after="0" w:line="240" w:lineRule="auto"/>
+              <w:jc w:val="center"/>
+            </w:pPr>
+            <w:r>
+              <w:rPr>
+                <w:sz w:val="16"/>
+              </w:rPr>
+              <w:t>20.36</w:t>
+            </w:r>
+          </w:p>
+        </w:tc>
+        <w:tc>
+          <w:tcPr>
+            <w:vAlign w:val="center"/>
+          </w:tcPr>
+          <w:p>
+            <w:pPr>
+              <w:spacing w:before="0" w:after="0" w:line="240" w:lineRule="auto"/>
+              <w:jc w:val="center"/>
+            </w:pPr>
+            <w:r>
+              <w:rPr>
+                <w:sz w:val="16"/>
+              </w:rPr>
+              <w:t>19.06</w:t>
+            </w:r>
+          </w:p>
+        </w:tc>
+        <w:tc>
+          <w:tcPr>
+            <w:vAlign w:val="center"/>
+          </w:tcPr>
+          <w:p>
+            <w:pPr>
+              <w:spacing w:before="0" w:after="0" w:line="240" w:lineRule="auto"/>
+              <w:jc w:val="center"/>
+            </w:pPr>
+            <w:r>
+              <w:rPr>
+                <w:sz w:val="16"/>
+              </w:rPr>
+              <w:t>21.32</w:t>
+            </w:r>
+          </w:p>
+        </w:tc>
+        <w:tc>
+          <w:tcPr>
+            <w:vAlign w:val="center"/>
+          </w:tcPr>
+          <w:p>
+            <w:pPr>
+              <w:spacing w:before="0" w:after="0" w:line="240" w:lineRule="auto"/>
+              <w:jc w:val="center"/>
+            </w:pPr>
+            <w:r>
+              <w:rPr>
+                <w:sz w:val="16"/>
+              </w:rPr>
+              <w:t>19.66</w:t>
+            </w:r>
+          </w:p>
+        </w:tc>
+        <w:tc>
+          <w:tcPr>
+            <w:vAlign w:val="center"/>
+          </w:tcPr>
+          <w:p>
+            <w:pPr>
+              <w:spacing w:before="0" w:after="0" w:line="240" w:lineRule="auto"/>
+              <w:jc w:val="center"/>
+            </w:pPr>
+            <w:r>
+              <w:rPr>
+                <w:sz w:val="16"/>
+              </w:rPr>
+              <w:t>-</w:t>
+            </w:r>
+          </w:p>
+        </w:tc>
+        <w:tc>
+          <w:tcPr>
+            <w:vAlign w:val="center"/>
+          </w:tcPr>
+          <w:p>
+            <w:pPr>
+              <w:spacing w:before="0" w:after="0" w:line="240" w:lineRule="auto"/>
+              <w:jc w:val="center"/>
+            </w:pPr>
+            <w:r>
+              <w:rPr>
+                <w:sz w:val="16"/>
+              </w:rPr>
+              <w:t>-</w:t>
+            </w:r>
+          </w:p>
+        </w:tc>
+        <w:tc>
+          <w:tcPr>
+            <w:vAlign w:val="center"/>
+          </w:tcPr>
+          <w:p>
+            <w:pPr>
+              <w:spacing w:before="0" w:after="0" w:line="240" w:lineRule="auto"/>
+              <w:jc w:val="center"/>
+            </w:pPr>
+            <w:r>
+              <w:rPr>
+                <w:sz w:val="16"/>
+              </w:rPr>
+              <w:t>-</w:t>
+            </w:r>
+          </w:p>
+        </w:tc>
+        <w:tc>
+          <w:tcPr>
+            <w:vAlign w:val="center"/>
+          </w:tcPr>
+          <w:p>
+            <w:pPr>
+              <w:spacing w:before="0" w:after="0" w:line="240" w:lineRule="auto"/>
+              <w:jc w:val="center"/>
+            </w:pPr>
+            <w:r>
+              <w:rPr>
+                <w:sz w:val="16"/>
+              </w:rPr>
+              <w:t>-</w:t>
+            </w:r>
+          </w:p>
+        </w:tc>
+        <w:tc>
+          <w:tcPr>
+            <w:vAlign w:val="center"/>
+          </w:tcPr>
+          <w:p>
+            <w:pPr>
+              <w:spacing w:before="0" w:after="0" w:line="240" w:lineRule="auto"/>
+              <w:jc w:val="center"/>
+            </w:pPr>
+            <w:r>
+              <w:rPr>
+                <w:sz w:val="16"/>
+              </w:rPr>
+              <w:t>-</w:t>
             </w:r>
           </w:p>
         </w:tc>
@@ -4070,126 +4281,211 @@
               <w:rPr>
                 <w:sz w:val="16"/>
               </w:rPr>
-              <w:t>Valor</w:t>
-            </w:r>
-          </w:p>
-        </w:tc>
-        <w:tc>
-          <w:tcPr>
-            <w:vAlign w:val="center"/>
-          </w:tcPr>
-          <w:p>
-            <w:pPr>
-              <w:spacing w:before="0" w:after="0" w:line="240" w:lineRule="auto"/>
-              <w:jc w:val="center"/>
-            </w:pPr>
-            <w:r>
-              <w:rPr>
-                <w:sz w:val="16"/>
-              </w:rPr>
-              <w:t>22.00</w:t>
-            </w:r>
-          </w:p>
-        </w:tc>
-        <w:tc>
-          <w:tcPr>
-            <w:vAlign w:val="center"/>
-          </w:tcPr>
-          <w:p>
-            <w:pPr>
-              <w:spacing w:before="0" w:after="0" w:line="240" w:lineRule="auto"/>
-              <w:jc w:val="center"/>
-            </w:pPr>
-            <w:r>
-              <w:rPr>
-                <w:sz w:val="16"/>
-              </w:rPr>
-              <w:t>20.00</w:t>
-            </w:r>
-          </w:p>
-        </w:tc>
-        <w:tc>
-          <w:tcPr>
-            <w:vAlign w:val="center"/>
-          </w:tcPr>
-          <w:p>
-            <w:pPr>
-              <w:spacing w:before="0" w:after="0" w:line="240" w:lineRule="auto"/>
-              <w:jc w:val="center"/>
-            </w:pPr>
-            <w:r>
-              <w:rPr>
-                <w:sz w:val="16"/>
-              </w:rPr>
-              <w:t>19.00</w:t>
-            </w:r>
-          </w:p>
-        </w:tc>
-        <w:tc>
-          <w:tcPr>
-            <w:vAlign w:val="center"/>
-          </w:tcPr>
-          <w:p>
-            <w:pPr>
-              <w:spacing w:before="0" w:after="0" w:line="240" w:lineRule="auto"/>
-              <w:jc w:val="center"/>
-            </w:pPr>
-            <w:r>
-              <w:rPr>
-                <w:sz w:val="16"/>
-              </w:rPr>
-              <w:t>20.36</w:t>
-            </w:r>
-          </w:p>
-        </w:tc>
-        <w:tc>
-          <w:tcPr>
-            <w:vAlign w:val="center"/>
-          </w:tcPr>
-          <w:p>
-            <w:pPr>
-              <w:spacing w:before="0" w:after="0" w:line="240" w:lineRule="auto"/>
-              <w:jc w:val="center"/>
-            </w:pPr>
-            <w:r>
-              <w:rPr>
-                <w:sz w:val="16"/>
-              </w:rPr>
-              <w:t>19.06</w:t>
-            </w:r>
-          </w:p>
-        </w:tc>
-        <w:tc>
-          <w:tcPr>
-            <w:vAlign w:val="center"/>
-          </w:tcPr>
-          <w:p>
-            <w:pPr>
-              <w:spacing w:before="0" w:after="0" w:line="240" w:lineRule="auto"/>
-              <w:jc w:val="center"/>
-            </w:pPr>
-            <w:r>
-              <w:rPr>
-                <w:sz w:val="16"/>
-              </w:rPr>
-              <w:t>21.32</w:t>
-            </w:r>
-          </w:p>
-        </w:tc>
-        <w:tc>
-          <w:tcPr>
-            <w:vAlign w:val="center"/>
-          </w:tcPr>
-          <w:p>
-            <w:pPr>
-              <w:spacing w:before="0" w:after="0" w:line="240" w:lineRule="auto"/>
-              <w:jc w:val="center"/>
-            </w:pPr>
-            <w:r>
-              <w:rPr>
-                <w:sz w:val="16"/>
-              </w:rPr>
-              <w:t>19.66</w:t>
+              <w:t>Indicador</w:t>
+            </w:r>
+          </w:p>
+        </w:tc>
+        <w:tc>
+          <w:tcPr>
+            <w:vAlign w:val="center"/>
+          </w:tcPr>
+          <w:p>
+            <w:pPr>
+              <w:spacing w:before="0" w:after="0" w:line="240" w:lineRule="auto"/>
+              <w:jc w:val="center"/>
+            </w:pPr>
+            <w:r>
+              <w:rPr>
+                <w:sz w:val="16"/>
+              </w:rPr>
+              <w:t>0.99</w:t>
+            </w:r>
+          </w:p>
+        </w:tc>
+        <w:tc>
+          <w:tcPr>
+            <w:vAlign w:val="center"/>
+          </w:tcPr>
+          <w:p>
+            <w:pPr>
+              <w:spacing w:before="0" w:after="0" w:line="240" w:lineRule="auto"/>
+              <w:jc w:val="center"/>
+            </w:pPr>
+            <w:r>
+              <w:rPr>
+                <w:sz w:val="16"/>
+              </w:rPr>
+              <w:t>0.90</w:t>
+            </w:r>
+          </w:p>
+        </w:tc>
+        <w:tc>
+          <w:tcPr>
+            <w:vAlign w:val="center"/>
+          </w:tcPr>
+          <w:p>
+            <w:pPr>
+              <w:spacing w:before="0" w:after="0" w:line="240" w:lineRule="auto"/>
+              <w:jc w:val="center"/>
+            </w:pPr>
+            <w:r>
+              <w:rPr>
+                <w:sz w:val="16"/>
+              </w:rPr>
+              <w:t>0.83</w:t>
+            </w:r>
+          </w:p>
+        </w:tc>
+        <w:tc>
+          <w:tcPr>
+            <w:vAlign w:val="center"/>
+          </w:tcPr>
+          <w:p>
+            <w:pPr>
+              <w:spacing w:before="0" w:after="0" w:line="240" w:lineRule="auto"/>
+              <w:jc w:val="center"/>
+            </w:pPr>
+            <w:r>
+              <w:rPr>
+                <w:sz w:val="16"/>
+              </w:rPr>
+              <w:t>0.90</w:t>
+            </w:r>
+          </w:p>
+        </w:tc>
+        <w:tc>
+          <w:tcPr>
+            <w:vAlign w:val="center"/>
+          </w:tcPr>
+          <w:p>
+            <w:pPr>
+              <w:spacing w:before="0" w:after="0" w:line="240" w:lineRule="auto"/>
+              <w:jc w:val="center"/>
+            </w:pPr>
+            <w:r>
+              <w:rPr>
+                <w:sz w:val="16"/>
+              </w:rPr>
+              <w:t>0.83</w:t>
+            </w:r>
+          </w:p>
+        </w:tc>
+        <w:tc>
+          <w:tcPr>
+            <w:vAlign w:val="center"/>
+          </w:tcPr>
+          <w:p>
+            <w:pPr>
+              <w:spacing w:before="0" w:after="0" w:line="240" w:lineRule="auto"/>
+              <w:jc w:val="center"/>
+            </w:pPr>
+            <w:r>
+              <w:rPr>
+                <w:sz w:val="16"/>
+              </w:rPr>
+              <w:t>0.95</w:t>
+            </w:r>
+          </w:p>
+        </w:tc>
+        <w:tc>
+          <w:tcPr>
+            <w:vAlign w:val="center"/>
+          </w:tcPr>
+          <w:p>
+            <w:pPr>
+              <w:spacing w:before="0" w:after="0" w:line="240" w:lineRule="auto"/>
+              <w:jc w:val="center"/>
+            </w:pPr>
+            <w:r>
+              <w:rPr>
+                <w:sz w:val="16"/>
+              </w:rPr>
+              <w:t>0.86</w:t>
+            </w:r>
+          </w:p>
+        </w:tc>
+        <w:tc>
+          <w:tcPr>
+            <w:vAlign w:val="center"/>
+          </w:tcPr>
+          <w:p>
+            <w:pPr>
+              <w:spacing w:before="0" w:after="0" w:line="240" w:lineRule="auto"/>
+              <w:jc w:val="center"/>
+            </w:pPr>
+            <w:r>
+              <w:rPr>
+                <w:sz w:val="16"/>
+              </w:rPr>
+              <w:t>-</w:t>
+            </w:r>
+          </w:p>
+        </w:tc>
+        <w:tc>
+          <w:tcPr>
+            <w:vAlign w:val="center"/>
+          </w:tcPr>
+          <w:p>
+            <w:pPr>
+              <w:spacing w:before="0" w:after="0" w:line="240" w:lineRule="auto"/>
+              <w:jc w:val="center"/>
+            </w:pPr>
+            <w:r>
+              <w:rPr>
+                <w:sz w:val="16"/>
+              </w:rPr>
+              <w:t>-</w:t>
+            </w:r>
+          </w:p>
+        </w:tc>
+        <w:tc>
+          <w:tcPr>
+            <w:vAlign w:val="center"/>
+          </w:tcPr>
+          <w:p>
+            <w:pPr>
+              <w:spacing w:before="0" w:after="0" w:line="240" w:lineRule="auto"/>
+              <w:jc w:val="center"/>
+            </w:pPr>
+            <w:r>
+              <w:rPr>
+                <w:sz w:val="16"/>
+              </w:rPr>
+              <w:t>-</w:t>
+            </w:r>
+          </w:p>
+        </w:tc>
+        <w:tc>
+          <w:tcPr>
+            <w:vAlign w:val="center"/>
+          </w:tcPr>
+          <w:p>
+            <w:pPr>
+              <w:spacing w:before="0" w:after="0" w:line="240" w:lineRule="auto"/>
+              <w:jc w:val="center"/>
+            </w:pPr>
+            <w:r>
+              <w:rPr>
+                <w:sz w:val="16"/>
+              </w:rPr>
+              <w:t>-</w:t>
+            </w:r>
+          </w:p>
+        </w:tc>
+        <w:tc>
+          <w:tcPr>
+            <w:vAlign w:val="center"/>
+          </w:tcPr>
+          <w:p>
+            <w:pPr>
+              <w:spacing w:before="0" w:after="0" w:line="240" w:lineRule="auto"/>
+              <w:jc w:val="center"/>
+            </w:pPr>
+            <w:r>
+              <w:rPr>
+                <w:sz w:val="16"/>
+              </w:rPr>
+              <w:t>-</w:t>
             </w:r>
           </w:p>
         </w:tc>
@@ -4228,126 +4524,218 @@
               <w:rPr>
                 <w:sz w:val="16"/>
               </w:rPr>
-              <w:t>Indicador</w:t>
-            </w:r>
-          </w:p>
-        </w:tc>
-        <w:tc>
-          <w:tcPr>
-            <w:vAlign w:val="center"/>
-          </w:tcPr>
-          <w:p>
-            <w:pPr>
-              <w:spacing w:before="0" w:after="0" w:line="240" w:lineRule="auto"/>
-              <w:jc w:val="center"/>
-            </w:pPr>
-            <w:r>
-              <w:rPr>
-                <w:sz w:val="16"/>
-              </w:rPr>
-              <w:t>0.81</w:t>
-            </w:r>
-          </w:p>
-        </w:tc>
-        <w:tc>
-          <w:tcPr>
-            <w:vAlign w:val="center"/>
-          </w:tcPr>
-          <w:p>
-            <w:pPr>
-              <w:spacing w:before="0" w:after="0" w:line="240" w:lineRule="auto"/>
-              <w:jc w:val="center"/>
-            </w:pPr>
-            <w:r>
-              <w:rPr>
-                <w:sz w:val="16"/>
-              </w:rPr>
-              <w:t>0.77</w:t>
-            </w:r>
-          </w:p>
-        </w:tc>
-        <w:tc>
-          <w:tcPr>
-            <w:vAlign w:val="center"/>
-          </w:tcPr>
-          <w:p>
-            <w:pPr>
-              <w:spacing w:before="0" w:after="0" w:line="240" w:lineRule="auto"/>
-              <w:jc w:val="center"/>
-            </w:pPr>
-            <w:r>
-              <w:rPr>
-                <w:sz w:val="16"/>
-              </w:rPr>
-              <w:t>0.78</w:t>
-            </w:r>
-          </w:p>
-        </w:tc>
-        <w:tc>
-          <w:tcPr>
-            <w:vAlign w:val="center"/>
-          </w:tcPr>
-          <w:p>
-            <w:pPr>
-              <w:spacing w:before="0" w:after="0" w:line="240" w:lineRule="auto"/>
-              <w:jc w:val="center"/>
-            </w:pPr>
-            <w:r>
-              <w:rPr>
-                <w:sz w:val="16"/>
-              </w:rPr>
-              <w:t>0.87</w:t>
-            </w:r>
-          </w:p>
-        </w:tc>
-        <w:tc>
-          <w:tcPr>
-            <w:vAlign w:val="center"/>
-          </w:tcPr>
-          <w:p>
-            <w:pPr>
-              <w:spacing w:before="0" w:after="0" w:line="240" w:lineRule="auto"/>
-              <w:jc w:val="center"/>
-            </w:pPr>
-            <w:r>
-              <w:rPr>
-                <w:sz w:val="16"/>
-              </w:rPr>
-              <w:t>0.80</w:t>
-            </w:r>
-          </w:p>
-        </w:tc>
-        <w:tc>
-          <w:tcPr>
-            <w:vAlign w:val="center"/>
-          </w:tcPr>
-          <w:p>
-            <w:pPr>
-              <w:spacing w:before="0" w:after="0" w:line="240" w:lineRule="auto"/>
-              <w:jc w:val="center"/>
-            </w:pPr>
-            <w:r>
-              <w:rPr>
-                <w:sz w:val="16"/>
-              </w:rPr>
-              <w:t>0.79</w:t>
-            </w:r>
-          </w:p>
-        </w:tc>
-        <w:tc>
-          <w:tcPr>
-            <w:vAlign w:val="center"/>
-          </w:tcPr>
-          <w:p>
-            <w:pPr>
-              <w:spacing w:before="0" w:after="0" w:line="240" w:lineRule="auto"/>
-              <w:jc w:val="center"/>
-            </w:pPr>
-            <w:r>
-              <w:rPr>
-                <w:sz w:val="16"/>
-              </w:rPr>
-              <w:t>0.85</w:t>
+              <w:t>Vmes</w:t>
+              <w:br/>
+            </w:r>
+            <w:r>
+              <w:rPr>
+                <w:sz w:val="11"/>
+              </w:rPr>
+              <w:t>(hm3)</w:t>
+            </w:r>
+          </w:p>
+        </w:tc>
+        <w:tc>
+          <w:tcPr>
+            <w:vAlign w:val="center"/>
+          </w:tcPr>
+          <w:p>
+            <w:pPr>
+              <w:spacing w:before="0" w:after="0" w:line="240" w:lineRule="auto"/>
+              <w:jc w:val="center"/>
+            </w:pPr>
+            <w:r>
+              <w:rPr>
+                <w:sz w:val="16"/>
+              </w:rPr>
+              <w:t>161.58</w:t>
+            </w:r>
+          </w:p>
+        </w:tc>
+        <w:tc>
+          <w:tcPr>
+            <w:vAlign w:val="center"/>
+          </w:tcPr>
+          <w:p>
+            <w:pPr>
+              <w:spacing w:before="0" w:after="0" w:line="240" w:lineRule="auto"/>
+              <w:jc w:val="center"/>
+            </w:pPr>
+            <w:r>
+              <w:rPr>
+                <w:sz w:val="16"/>
+              </w:rPr>
+              <w:t>153.24</w:t>
+            </w:r>
+          </w:p>
+        </w:tc>
+        <w:tc>
+          <w:tcPr>
+            <w:vAlign w:val="center"/>
+          </w:tcPr>
+          <w:p>
+            <w:pPr>
+              <w:spacing w:before="0" w:after="0" w:line="240" w:lineRule="auto"/>
+              <w:jc w:val="center"/>
+            </w:pPr>
+            <w:r>
+              <w:rPr>
+                <w:sz w:val="16"/>
+              </w:rPr>
+              <w:t>159.18</w:t>
+            </w:r>
+          </w:p>
+        </w:tc>
+        <w:tc>
+          <w:tcPr>
+            <w:vAlign w:val="center"/>
+          </w:tcPr>
+          <w:p>
+            <w:pPr>
+              <w:spacing w:before="0" w:after="0" w:line="240" w:lineRule="auto"/>
+              <w:jc w:val="center"/>
+            </w:pPr>
+            <w:r>
+              <w:rPr>
+                <w:sz w:val="16"/>
+              </w:rPr>
+              <w:t>179.82</w:t>
+            </w:r>
+          </w:p>
+        </w:tc>
+        <w:tc>
+          <w:tcPr>
+            <w:vAlign w:val="center"/>
+          </w:tcPr>
+          <w:p>
+            <w:pPr>
+              <w:spacing w:before="0" w:after="0" w:line="240" w:lineRule="auto"/>
+              <w:jc w:val="center"/>
+            </w:pPr>
+            <w:r>
+              <w:rPr>
+                <w:sz w:val="16"/>
+              </w:rPr>
+              <w:t>176.29</w:t>
+            </w:r>
+          </w:p>
+        </w:tc>
+        <w:tc>
+          <w:tcPr>
+            <w:vAlign w:val="center"/>
+          </w:tcPr>
+          <w:p>
+            <w:pPr>
+              <w:spacing w:before="0" w:after="0" w:line="240" w:lineRule="auto"/>
+              <w:jc w:val="center"/>
+            </w:pPr>
+            <w:r>
+              <w:rPr>
+                <w:sz w:val="16"/>
+              </w:rPr>
+              <w:t>180.98</w:t>
+            </w:r>
+          </w:p>
+        </w:tc>
+        <w:tc>
+          <w:tcPr>
+            <w:vAlign w:val="center"/>
+          </w:tcPr>
+          <w:p>
+            <w:pPr>
+              <w:spacing w:before="0" w:after="0" w:line="240" w:lineRule="auto"/>
+              <w:jc w:val="center"/>
+            </w:pPr>
+            <w:r>
+              <w:rPr>
+                <w:sz w:val="16"/>
+              </w:rPr>
+              <w:t>190.34</w:t>
+            </w:r>
+          </w:p>
+        </w:tc>
+        <w:tc>
+          <w:tcPr>
+            <w:vAlign w:val="center"/>
+          </w:tcPr>
+          <w:p>
+            <w:pPr>
+              <w:spacing w:before="0" w:after="0" w:line="240" w:lineRule="auto"/>
+              <w:jc w:val="center"/>
+            </w:pPr>
+            <w:r>
+              <w:rPr>
+                <w:sz w:val="16"/>
+              </w:rPr>
+              <w:t>-</w:t>
+            </w:r>
+          </w:p>
+        </w:tc>
+        <w:tc>
+          <w:tcPr>
+            <w:vAlign w:val="center"/>
+          </w:tcPr>
+          <w:p>
+            <w:pPr>
+              <w:spacing w:before="0" w:after="0" w:line="240" w:lineRule="auto"/>
+              <w:jc w:val="center"/>
+            </w:pPr>
+            <w:r>
+              <w:rPr>
+                <w:sz w:val="16"/>
+              </w:rPr>
+              <w:t>-</w:t>
+            </w:r>
+          </w:p>
+        </w:tc>
+        <w:tc>
+          <w:tcPr>
+            <w:vAlign w:val="center"/>
+          </w:tcPr>
+          <w:p>
+            <w:pPr>
+              <w:spacing w:before="0" w:after="0" w:line="240" w:lineRule="auto"/>
+              <w:jc w:val="center"/>
+            </w:pPr>
+            <w:r>
+              <w:rPr>
+                <w:sz w:val="16"/>
+              </w:rPr>
+              <w:t>-</w:t>
+            </w:r>
+          </w:p>
+        </w:tc>
+        <w:tc>
+          <w:tcPr>
+            <w:vAlign w:val="center"/>
+          </w:tcPr>
+          <w:p>
+            <w:pPr>
+              <w:spacing w:before="0" w:after="0" w:line="240" w:lineRule="auto"/>
+              <w:jc w:val="center"/>
+            </w:pPr>
+            <w:r>
+              <w:rPr>
+                <w:sz w:val="16"/>
+              </w:rPr>
+              <w:t>-</w:t>
+            </w:r>
+          </w:p>
+        </w:tc>
+        <w:tc>
+          <w:tcPr>
+            <w:vAlign w:val="center"/>
+          </w:tcPr>
+          <w:p>
+            <w:pPr>
+              <w:spacing w:before="0" w:after="0" w:line="240" w:lineRule="auto"/>
+              <w:jc w:val="center"/>
+            </w:pPr>
+            <w:r>
+              <w:rPr>
+                <w:sz w:val="16"/>
+              </w:rPr>
+              <w:t>-</w:t>
             </w:r>
           </w:p>
         </w:tc>
@@ -4372,126 +4760,211 @@
               <w:rPr>
                 <w:sz w:val="16"/>
               </w:rPr>
-              <w:t>Valor</w:t>
-            </w:r>
-          </w:p>
-        </w:tc>
-        <w:tc>
-          <w:tcPr>
-            <w:vAlign w:val="center"/>
-          </w:tcPr>
-          <w:p>
-            <w:pPr>
-              <w:spacing w:before="0" w:after="0" w:line="240" w:lineRule="auto"/>
-              <w:jc w:val="center"/>
-            </w:pPr>
-            <w:r>
-              <w:rPr>
-                <w:sz w:val="16"/>
-              </w:rPr>
-              <w:t>161.58</w:t>
-            </w:r>
-          </w:p>
-        </w:tc>
-        <w:tc>
-          <w:tcPr>
-            <w:vAlign w:val="center"/>
-          </w:tcPr>
-          <w:p>
-            <w:pPr>
-              <w:spacing w:before="0" w:after="0" w:line="240" w:lineRule="auto"/>
-              <w:jc w:val="center"/>
-            </w:pPr>
-            <w:r>
-              <w:rPr>
-                <w:sz w:val="16"/>
-              </w:rPr>
-              <w:t>153.24</w:t>
-            </w:r>
-          </w:p>
-        </w:tc>
-        <w:tc>
-          <w:tcPr>
-            <w:vAlign w:val="center"/>
-          </w:tcPr>
-          <w:p>
-            <w:pPr>
-              <w:spacing w:before="0" w:after="0" w:line="240" w:lineRule="auto"/>
-              <w:jc w:val="center"/>
-            </w:pPr>
-            <w:r>
-              <w:rPr>
-                <w:sz w:val="16"/>
-              </w:rPr>
-              <w:t>159.18</w:t>
-            </w:r>
-          </w:p>
-        </w:tc>
-        <w:tc>
-          <w:tcPr>
-            <w:vAlign w:val="center"/>
-          </w:tcPr>
-          <w:p>
-            <w:pPr>
-              <w:spacing w:before="0" w:after="0" w:line="240" w:lineRule="auto"/>
-              <w:jc w:val="center"/>
-            </w:pPr>
-            <w:r>
-              <w:rPr>
-                <w:sz w:val="16"/>
-              </w:rPr>
-              <w:t>179.82</w:t>
-            </w:r>
-          </w:p>
-        </w:tc>
-        <w:tc>
-          <w:tcPr>
-            <w:vAlign w:val="center"/>
-          </w:tcPr>
-          <w:p>
-            <w:pPr>
-              <w:spacing w:before="0" w:after="0" w:line="240" w:lineRule="auto"/>
-              <w:jc w:val="center"/>
-            </w:pPr>
-            <w:r>
-              <w:rPr>
-                <w:sz w:val="16"/>
-              </w:rPr>
-              <w:t>176.29</w:t>
-            </w:r>
-          </w:p>
-        </w:tc>
-        <w:tc>
-          <w:tcPr>
-            <w:vAlign w:val="center"/>
-          </w:tcPr>
-          <w:p>
-            <w:pPr>
-              <w:spacing w:before="0" w:after="0" w:line="240" w:lineRule="auto"/>
-              <w:jc w:val="center"/>
-            </w:pPr>
-            <w:r>
-              <w:rPr>
-                <w:sz w:val="16"/>
-              </w:rPr>
-              <w:t>180.98</w:t>
-            </w:r>
-          </w:p>
-        </w:tc>
-        <w:tc>
-          <w:tcPr>
-            <w:vAlign w:val="center"/>
-          </w:tcPr>
-          <w:p>
-            <w:pPr>
-              <w:spacing w:before="0" w:after="0" w:line="240" w:lineRule="auto"/>
-              <w:jc w:val="center"/>
-            </w:pPr>
-            <w:r>
-              <w:rPr>
-                <w:sz w:val="16"/>
-              </w:rPr>
-              <w:t>190.34</w:t>
+              <w:t>Indicador</w:t>
+            </w:r>
+          </w:p>
+        </w:tc>
+        <w:tc>
+          <w:tcPr>
+            <w:vAlign w:val="center"/>
+          </w:tcPr>
+          <w:p>
+            <w:pPr>
+              <w:spacing w:before="0" w:after="0" w:line="240" w:lineRule="auto"/>
+              <w:jc w:val="center"/>
+            </w:pPr>
+            <w:r>
+              <w:rPr>
+                <w:sz w:val="16"/>
+              </w:rPr>
+              <w:t>0.81</w:t>
+            </w:r>
+          </w:p>
+        </w:tc>
+        <w:tc>
+          <w:tcPr>
+            <w:vAlign w:val="center"/>
+          </w:tcPr>
+          <w:p>
+            <w:pPr>
+              <w:spacing w:before="0" w:after="0" w:line="240" w:lineRule="auto"/>
+              <w:jc w:val="center"/>
+            </w:pPr>
+            <w:r>
+              <w:rPr>
+                <w:sz w:val="16"/>
+              </w:rPr>
+              <w:t>0.77</w:t>
+            </w:r>
+          </w:p>
+        </w:tc>
+        <w:tc>
+          <w:tcPr>
+            <w:vAlign w:val="center"/>
+          </w:tcPr>
+          <w:p>
+            <w:pPr>
+              <w:spacing w:before="0" w:after="0" w:line="240" w:lineRule="auto"/>
+              <w:jc w:val="center"/>
+            </w:pPr>
+            <w:r>
+              <w:rPr>
+                <w:sz w:val="16"/>
+              </w:rPr>
+              <w:t>0.78</w:t>
+            </w:r>
+          </w:p>
+        </w:tc>
+        <w:tc>
+          <w:tcPr>
+            <w:vAlign w:val="center"/>
+          </w:tcPr>
+          <w:p>
+            <w:pPr>
+              <w:spacing w:before="0" w:after="0" w:line="240" w:lineRule="auto"/>
+              <w:jc w:val="center"/>
+            </w:pPr>
+            <w:r>
+              <w:rPr>
+                <w:sz w:val="16"/>
+              </w:rPr>
+              <w:t>0.87</w:t>
+            </w:r>
+          </w:p>
+        </w:tc>
+        <w:tc>
+          <w:tcPr>
+            <w:vAlign w:val="center"/>
+          </w:tcPr>
+          <w:p>
+            <w:pPr>
+              <w:spacing w:before="0" w:after="0" w:line="240" w:lineRule="auto"/>
+              <w:jc w:val="center"/>
+            </w:pPr>
+            <w:r>
+              <w:rPr>
+                <w:sz w:val="16"/>
+              </w:rPr>
+              <w:t>0.80</w:t>
+            </w:r>
+          </w:p>
+        </w:tc>
+        <w:tc>
+          <w:tcPr>
+            <w:vAlign w:val="center"/>
+          </w:tcPr>
+          <w:p>
+            <w:pPr>
+              <w:spacing w:before="0" w:after="0" w:line="240" w:lineRule="auto"/>
+              <w:jc w:val="center"/>
+            </w:pPr>
+            <w:r>
+              <w:rPr>
+                <w:sz w:val="16"/>
+              </w:rPr>
+              <w:t>0.79</w:t>
+            </w:r>
+          </w:p>
+        </w:tc>
+        <w:tc>
+          <w:tcPr>
+            <w:vAlign w:val="center"/>
+          </w:tcPr>
+          <w:p>
+            <w:pPr>
+              <w:spacing w:before="0" w:after="0" w:line="240" w:lineRule="auto"/>
+              <w:jc w:val="center"/>
+            </w:pPr>
+            <w:r>
+              <w:rPr>
+                <w:sz w:val="16"/>
+              </w:rPr>
+              <w:t>0.85</w:t>
+            </w:r>
+          </w:p>
+        </w:tc>
+        <w:tc>
+          <w:tcPr>
+            <w:vAlign w:val="center"/>
+          </w:tcPr>
+          <w:p>
+            <w:pPr>
+              <w:spacing w:before="0" w:after="0" w:line="240" w:lineRule="auto"/>
+              <w:jc w:val="center"/>
+            </w:pPr>
+            <w:r>
+              <w:rPr>
+                <w:sz w:val="16"/>
+              </w:rPr>
+              <w:t>-</w:t>
+            </w:r>
+          </w:p>
+        </w:tc>
+        <w:tc>
+          <w:tcPr>
+            <w:vAlign w:val="center"/>
+          </w:tcPr>
+          <w:p>
+            <w:pPr>
+              <w:spacing w:before="0" w:after="0" w:line="240" w:lineRule="auto"/>
+              <w:jc w:val="center"/>
+            </w:pPr>
+            <w:r>
+              <w:rPr>
+                <w:sz w:val="16"/>
+              </w:rPr>
+              <w:t>-</w:t>
+            </w:r>
+          </w:p>
+        </w:tc>
+        <w:tc>
+          <w:tcPr>
+            <w:vAlign w:val="center"/>
+          </w:tcPr>
+          <w:p>
+            <w:pPr>
+              <w:spacing w:before="0" w:after="0" w:line="240" w:lineRule="auto"/>
+              <w:jc w:val="center"/>
+            </w:pPr>
+            <w:r>
+              <w:rPr>
+                <w:sz w:val="16"/>
+              </w:rPr>
+              <w:t>-</w:t>
+            </w:r>
+          </w:p>
+        </w:tc>
+        <w:tc>
+          <w:tcPr>
+            <w:vAlign w:val="center"/>
+          </w:tcPr>
+          <w:p>
+            <w:pPr>
+              <w:spacing w:before="0" w:after="0" w:line="240" w:lineRule="auto"/>
+              <w:jc w:val="center"/>
+            </w:pPr>
+            <w:r>
+              <w:rPr>
+                <w:sz w:val="16"/>
+              </w:rPr>
+              <w:t>-</w:t>
+            </w:r>
+          </w:p>
+        </w:tc>
+        <w:tc>
+          <w:tcPr>
+            <w:vAlign w:val="center"/>
+          </w:tcPr>
+          <w:p>
+            <w:pPr>
+              <w:spacing w:before="0" w:after="0" w:line="240" w:lineRule="auto"/>
+              <w:jc w:val="center"/>
+            </w:pPr>
+            <w:r>
+              <w:rPr>
+                <w:sz w:val="16"/>
+              </w:rPr>
+              <w:t>-</w:t>
             </w:r>
           </w:p>
         </w:tc>
@@ -4530,126 +5003,218 @@
               <w:rPr>
                 <w:sz w:val="16"/>
               </w:rPr>
-              <w:t>Indicador</w:t>
-            </w:r>
-          </w:p>
-        </w:tc>
-        <w:tc>
-          <w:tcPr>
-            <w:vAlign w:val="center"/>
-          </w:tcPr>
-          <w:p>
-            <w:pPr>
-              <w:spacing w:before="0" w:after="0" w:line="240" w:lineRule="auto"/>
-              <w:jc w:val="center"/>
-            </w:pPr>
-            <w:r>
-              <w:rPr>
-                <w:sz w:val="16"/>
-              </w:rPr>
-              <w:t>0.66</w:t>
-            </w:r>
-          </w:p>
-        </w:tc>
-        <w:tc>
-          <w:tcPr>
-            <w:vAlign w:val="center"/>
-          </w:tcPr>
-          <w:p>
-            <w:pPr>
-              <w:spacing w:before="0" w:after="0" w:line="240" w:lineRule="auto"/>
-              <w:jc w:val="center"/>
-            </w:pPr>
-            <w:r>
-              <w:rPr>
-                <w:sz w:val="16"/>
-              </w:rPr>
-              <w:t>0.63</w:t>
-            </w:r>
-          </w:p>
-        </w:tc>
-        <w:tc>
-          <w:tcPr>
-            <w:vAlign w:val="center"/>
-          </w:tcPr>
-          <w:p>
-            <w:pPr>
-              <w:spacing w:before="0" w:after="0" w:line="240" w:lineRule="auto"/>
-              <w:jc w:val="center"/>
-            </w:pPr>
-            <w:r>
-              <w:rPr>
-                <w:sz w:val="16"/>
-              </w:rPr>
-              <w:t>1.00</w:t>
-            </w:r>
-          </w:p>
-        </w:tc>
-        <w:tc>
-          <w:tcPr>
-            <w:vAlign w:val="center"/>
-          </w:tcPr>
-          <w:p>
-            <w:pPr>
-              <w:spacing w:before="0" w:after="0" w:line="240" w:lineRule="auto"/>
-              <w:jc w:val="center"/>
-            </w:pPr>
-            <w:r>
-              <w:rPr>
-                <w:sz w:val="16"/>
-              </w:rPr>
-              <w:t>0.68</w:t>
-            </w:r>
-          </w:p>
-        </w:tc>
-        <w:tc>
-          <w:tcPr>
-            <w:vAlign w:val="center"/>
-          </w:tcPr>
-          <w:p>
-            <w:pPr>
-              <w:spacing w:before="0" w:after="0" w:line="240" w:lineRule="auto"/>
-              <w:jc w:val="center"/>
-            </w:pPr>
-            <w:r>
-              <w:rPr>
-                <w:sz w:val="16"/>
-              </w:rPr>
-              <w:t>0.72</w:t>
-            </w:r>
-          </w:p>
-        </w:tc>
-        <w:tc>
-          <w:tcPr>
-            <w:vAlign w:val="center"/>
-          </w:tcPr>
-          <w:p>
-            <w:pPr>
-              <w:spacing w:before="0" w:after="0" w:line="240" w:lineRule="auto"/>
-              <w:jc w:val="center"/>
-            </w:pPr>
-            <w:r>
-              <w:rPr>
-                <w:sz w:val="16"/>
-              </w:rPr>
-              <w:t>0.78</w:t>
-            </w:r>
-          </w:p>
-        </w:tc>
-        <w:tc>
-          <w:tcPr>
-            <w:vAlign w:val="center"/>
-          </w:tcPr>
-          <w:p>
-            <w:pPr>
-              <w:spacing w:before="0" w:after="0" w:line="240" w:lineRule="auto"/>
-              <w:jc w:val="center"/>
-            </w:pPr>
-            <w:r>
-              <w:rPr>
-                <w:sz w:val="16"/>
-              </w:rPr>
-              <w:t>0.72</w:t>
+              <w:t>Qmes</w:t>
+              <w:br/>
+            </w:r>
+            <w:r>
+              <w:rPr>
+                <w:sz w:val="11"/>
+              </w:rPr>
+              <w:t>(hm3/mes)</w:t>
+            </w:r>
+          </w:p>
+        </w:tc>
+        <w:tc>
+          <w:tcPr>
+            <w:vAlign w:val="center"/>
+          </w:tcPr>
+          <w:p>
+            <w:pPr>
+              <w:spacing w:before="0" w:after="0" w:line="240" w:lineRule="auto"/>
+              <w:jc w:val="center"/>
+            </w:pPr>
+            <w:r>
+              <w:rPr>
+                <w:sz w:val="16"/>
+              </w:rPr>
+              <w:t>6.58</w:t>
+            </w:r>
+          </w:p>
+        </w:tc>
+        <w:tc>
+          <w:tcPr>
+            <w:vAlign w:val="center"/>
+          </w:tcPr>
+          <w:p>
+            <w:pPr>
+              <w:spacing w:before="0" w:after="0" w:line="240" w:lineRule="auto"/>
+              <w:jc w:val="center"/>
+            </w:pPr>
+            <w:r>
+              <w:rPr>
+                <w:sz w:val="16"/>
+              </w:rPr>
+              <w:t>3.23</w:t>
+            </w:r>
+          </w:p>
+        </w:tc>
+        <w:tc>
+          <w:tcPr>
+            <w:vAlign w:val="center"/>
+          </w:tcPr>
+          <w:p>
+            <w:pPr>
+              <w:spacing w:before="0" w:after="0" w:line="240" w:lineRule="auto"/>
+              <w:jc w:val="center"/>
+            </w:pPr>
+            <w:r>
+              <w:rPr>
+                <w:sz w:val="16"/>
+              </w:rPr>
+              <w:t>18.05</w:t>
+            </w:r>
+          </w:p>
+        </w:tc>
+        <w:tc>
+          <w:tcPr>
+            <w:vAlign w:val="center"/>
+          </w:tcPr>
+          <w:p>
+            <w:pPr>
+              <w:spacing w:before="0" w:after="0" w:line="240" w:lineRule="auto"/>
+              <w:jc w:val="center"/>
+            </w:pPr>
+            <w:r>
+              <w:rPr>
+                <w:sz w:val="16"/>
+              </w:rPr>
+              <w:t>5.59</w:t>
+            </w:r>
+          </w:p>
+        </w:tc>
+        <w:tc>
+          <w:tcPr>
+            <w:vAlign w:val="center"/>
+          </w:tcPr>
+          <w:p>
+            <w:pPr>
+              <w:spacing w:before="0" w:after="0" w:line="240" w:lineRule="auto"/>
+              <w:jc w:val="center"/>
+            </w:pPr>
+            <w:r>
+              <w:rPr>
+                <w:sz w:val="16"/>
+              </w:rPr>
+              <w:t>5.02</w:t>
+            </w:r>
+          </w:p>
+        </w:tc>
+        <w:tc>
+          <w:tcPr>
+            <w:vAlign w:val="center"/>
+          </w:tcPr>
+          <w:p>
+            <w:pPr>
+              <w:spacing w:before="0" w:after="0" w:line="240" w:lineRule="auto"/>
+              <w:jc w:val="center"/>
+            </w:pPr>
+            <w:r>
+              <w:rPr>
+                <w:sz w:val="16"/>
+              </w:rPr>
+              <w:t>9.12</w:t>
+            </w:r>
+          </w:p>
+        </w:tc>
+        <w:tc>
+          <w:tcPr>
+            <w:vAlign w:val="center"/>
+          </w:tcPr>
+          <w:p>
+            <w:pPr>
+              <w:spacing w:before="0" w:after="0" w:line="240" w:lineRule="auto"/>
+              <w:jc w:val="center"/>
+            </w:pPr>
+            <w:r>
+              <w:rPr>
+                <w:sz w:val="16"/>
+              </w:rPr>
+              <w:t>7.25</w:t>
+            </w:r>
+          </w:p>
+        </w:tc>
+        <w:tc>
+          <w:tcPr>
+            <w:vAlign w:val="center"/>
+          </w:tcPr>
+          <w:p>
+            <w:pPr>
+              <w:spacing w:before="0" w:after="0" w:line="240" w:lineRule="auto"/>
+              <w:jc w:val="center"/>
+            </w:pPr>
+            <w:r>
+              <w:rPr>
+                <w:sz w:val="16"/>
+              </w:rPr>
+              <w:t>-</w:t>
+            </w:r>
+          </w:p>
+        </w:tc>
+        <w:tc>
+          <w:tcPr>
+            <w:vAlign w:val="center"/>
+          </w:tcPr>
+          <w:p>
+            <w:pPr>
+              <w:spacing w:before="0" w:after="0" w:line="240" w:lineRule="auto"/>
+              <w:jc w:val="center"/>
+            </w:pPr>
+            <w:r>
+              <w:rPr>
+                <w:sz w:val="16"/>
+              </w:rPr>
+              <w:t>-</w:t>
+            </w:r>
+          </w:p>
+        </w:tc>
+        <w:tc>
+          <w:tcPr>
+            <w:vAlign w:val="center"/>
+          </w:tcPr>
+          <w:p>
+            <w:pPr>
+              <w:spacing w:before="0" w:after="0" w:line="240" w:lineRule="auto"/>
+              <w:jc w:val="center"/>
+            </w:pPr>
+            <w:r>
+              <w:rPr>
+                <w:sz w:val="16"/>
+              </w:rPr>
+              <w:t>-</w:t>
+            </w:r>
+          </w:p>
+        </w:tc>
+        <w:tc>
+          <w:tcPr>
+            <w:vAlign w:val="center"/>
+          </w:tcPr>
+          <w:p>
+            <w:pPr>
+              <w:spacing w:before="0" w:after="0" w:line="240" w:lineRule="auto"/>
+              <w:jc w:val="center"/>
+            </w:pPr>
+            <w:r>
+              <w:rPr>
+                <w:sz w:val="16"/>
+              </w:rPr>
+              <w:t>-</w:t>
+            </w:r>
+          </w:p>
+        </w:tc>
+        <w:tc>
+          <w:tcPr>
+            <w:vAlign w:val="center"/>
+          </w:tcPr>
+          <w:p>
+            <w:pPr>
+              <w:spacing w:before="0" w:after="0" w:line="240" w:lineRule="auto"/>
+              <w:jc w:val="center"/>
+            </w:pPr>
+            <w:r>
+              <w:rPr>
+                <w:sz w:val="16"/>
+              </w:rPr>
+              <w:t>-</w:t>
             </w:r>
           </w:p>
         </w:tc>
@@ -4674,126 +5239,211 @@
               <w:rPr>
                 <w:sz w:val="16"/>
               </w:rPr>
-              <w:t>Valor</w:t>
-            </w:r>
-          </w:p>
-        </w:tc>
-        <w:tc>
-          <w:tcPr>
-            <w:vAlign w:val="center"/>
-          </w:tcPr>
-          <w:p>
-            <w:pPr>
-              <w:spacing w:before="0" w:after="0" w:line="240" w:lineRule="auto"/>
-              <w:jc w:val="center"/>
-            </w:pPr>
-            <w:r>
-              <w:rPr>
-                <w:sz w:val="16"/>
-              </w:rPr>
-              <w:t>6.58</w:t>
-            </w:r>
-          </w:p>
-        </w:tc>
-        <w:tc>
-          <w:tcPr>
-            <w:vAlign w:val="center"/>
-          </w:tcPr>
-          <w:p>
-            <w:pPr>
-              <w:spacing w:before="0" w:after="0" w:line="240" w:lineRule="auto"/>
-              <w:jc w:val="center"/>
-            </w:pPr>
-            <w:r>
-              <w:rPr>
-                <w:sz w:val="16"/>
-              </w:rPr>
-              <w:t>3.23</w:t>
-            </w:r>
-          </w:p>
-        </w:tc>
-        <w:tc>
-          <w:tcPr>
-            <w:vAlign w:val="center"/>
-          </w:tcPr>
-          <w:p>
-            <w:pPr>
-              <w:spacing w:before="0" w:after="0" w:line="240" w:lineRule="auto"/>
-              <w:jc w:val="center"/>
-            </w:pPr>
-            <w:r>
-              <w:rPr>
-                <w:sz w:val="16"/>
-              </w:rPr>
-              <w:t>18.05</w:t>
-            </w:r>
-          </w:p>
-        </w:tc>
-        <w:tc>
-          <w:tcPr>
-            <w:vAlign w:val="center"/>
-          </w:tcPr>
-          <w:p>
-            <w:pPr>
-              <w:spacing w:before="0" w:after="0" w:line="240" w:lineRule="auto"/>
-              <w:jc w:val="center"/>
-            </w:pPr>
-            <w:r>
-              <w:rPr>
-                <w:sz w:val="16"/>
-              </w:rPr>
-              <w:t>5.59</w:t>
-            </w:r>
-          </w:p>
-        </w:tc>
-        <w:tc>
-          <w:tcPr>
-            <w:vAlign w:val="center"/>
-          </w:tcPr>
-          <w:p>
-            <w:pPr>
-              <w:spacing w:before="0" w:after="0" w:line="240" w:lineRule="auto"/>
-              <w:jc w:val="center"/>
-            </w:pPr>
-            <w:r>
-              <w:rPr>
-                <w:sz w:val="16"/>
-              </w:rPr>
-              <w:t>5.02</w:t>
-            </w:r>
-          </w:p>
-        </w:tc>
-        <w:tc>
-          <w:tcPr>
-            <w:vAlign w:val="center"/>
-          </w:tcPr>
-          <w:p>
-            <w:pPr>
-              <w:spacing w:before="0" w:after="0" w:line="240" w:lineRule="auto"/>
-              <w:jc w:val="center"/>
-            </w:pPr>
-            <w:r>
-              <w:rPr>
-                <w:sz w:val="16"/>
-              </w:rPr>
-              <w:t>9.12</w:t>
-            </w:r>
-          </w:p>
-        </w:tc>
-        <w:tc>
-          <w:tcPr>
-            <w:vAlign w:val="center"/>
-          </w:tcPr>
-          <w:p>
-            <w:pPr>
-              <w:spacing w:before="0" w:after="0" w:line="240" w:lineRule="auto"/>
-              <w:jc w:val="center"/>
-            </w:pPr>
-            <w:r>
-              <w:rPr>
-                <w:sz w:val="16"/>
-              </w:rPr>
-              <w:t>7.25</w:t>
+              <w:t>Indicador</w:t>
+            </w:r>
+          </w:p>
+        </w:tc>
+        <w:tc>
+          <w:tcPr>
+            <w:vAlign w:val="center"/>
+          </w:tcPr>
+          <w:p>
+            <w:pPr>
+              <w:spacing w:before="0" w:after="0" w:line="240" w:lineRule="auto"/>
+              <w:jc w:val="center"/>
+            </w:pPr>
+            <w:r>
+              <w:rPr>
+                <w:sz w:val="16"/>
+              </w:rPr>
+              <w:t>0.66</w:t>
+            </w:r>
+          </w:p>
+        </w:tc>
+        <w:tc>
+          <w:tcPr>
+            <w:vAlign w:val="center"/>
+          </w:tcPr>
+          <w:p>
+            <w:pPr>
+              <w:spacing w:before="0" w:after="0" w:line="240" w:lineRule="auto"/>
+              <w:jc w:val="center"/>
+            </w:pPr>
+            <w:r>
+              <w:rPr>
+                <w:sz w:val="16"/>
+              </w:rPr>
+              <w:t>0.63</w:t>
+            </w:r>
+          </w:p>
+        </w:tc>
+        <w:tc>
+          <w:tcPr>
+            <w:vAlign w:val="center"/>
+          </w:tcPr>
+          <w:p>
+            <w:pPr>
+              <w:spacing w:before="0" w:after="0" w:line="240" w:lineRule="auto"/>
+              <w:jc w:val="center"/>
+            </w:pPr>
+            <w:r>
+              <w:rPr>
+                <w:sz w:val="16"/>
+              </w:rPr>
+              <w:t>1.00</w:t>
+            </w:r>
+          </w:p>
+        </w:tc>
+        <w:tc>
+          <w:tcPr>
+            <w:vAlign w:val="center"/>
+          </w:tcPr>
+          <w:p>
+            <w:pPr>
+              <w:spacing w:before="0" w:after="0" w:line="240" w:lineRule="auto"/>
+              <w:jc w:val="center"/>
+            </w:pPr>
+            <w:r>
+              <w:rPr>
+                <w:sz w:val="16"/>
+              </w:rPr>
+              <w:t>0.68</w:t>
+            </w:r>
+          </w:p>
+        </w:tc>
+        <w:tc>
+          <w:tcPr>
+            <w:vAlign w:val="center"/>
+          </w:tcPr>
+          <w:p>
+            <w:pPr>
+              <w:spacing w:before="0" w:after="0" w:line="240" w:lineRule="auto"/>
+              <w:jc w:val="center"/>
+            </w:pPr>
+            <w:r>
+              <w:rPr>
+                <w:sz w:val="16"/>
+              </w:rPr>
+              <w:t>0.72</w:t>
+            </w:r>
+          </w:p>
+        </w:tc>
+        <w:tc>
+          <w:tcPr>
+            <w:vAlign w:val="center"/>
+          </w:tcPr>
+          <w:p>
+            <w:pPr>
+              <w:spacing w:before="0" w:after="0" w:line="240" w:lineRule="auto"/>
+              <w:jc w:val="center"/>
+            </w:pPr>
+            <w:r>
+              <w:rPr>
+                <w:sz w:val="16"/>
+              </w:rPr>
+              <w:t>0.78</w:t>
+            </w:r>
+          </w:p>
+        </w:tc>
+        <w:tc>
+          <w:tcPr>
+            <w:vAlign w:val="center"/>
+          </w:tcPr>
+          <w:p>
+            <w:pPr>
+              <w:spacing w:before="0" w:after="0" w:line="240" w:lineRule="auto"/>
+              <w:jc w:val="center"/>
+            </w:pPr>
+            <w:r>
+              <w:rPr>
+                <w:sz w:val="16"/>
+              </w:rPr>
+              <w:t>0.72</w:t>
+            </w:r>
+          </w:p>
+        </w:tc>
+        <w:tc>
+          <w:tcPr>
+            <w:vAlign w:val="center"/>
+          </w:tcPr>
+          <w:p>
+            <w:pPr>
+              <w:spacing w:before="0" w:after="0" w:line="240" w:lineRule="auto"/>
+              <w:jc w:val="center"/>
+            </w:pPr>
+            <w:r>
+              <w:rPr>
+                <w:sz w:val="16"/>
+              </w:rPr>
+              <w:t>-</w:t>
+            </w:r>
+          </w:p>
+        </w:tc>
+        <w:tc>
+          <w:tcPr>
+            <w:vAlign w:val="center"/>
+          </w:tcPr>
+          <w:p>
+            <w:pPr>
+              <w:spacing w:before="0" w:after="0" w:line="240" w:lineRule="auto"/>
+              <w:jc w:val="center"/>
+            </w:pPr>
+            <w:r>
+              <w:rPr>
+                <w:sz w:val="16"/>
+              </w:rPr>
+              <w:t>-</w:t>
+            </w:r>
+          </w:p>
+        </w:tc>
+        <w:tc>
+          <w:tcPr>
+            <w:vAlign w:val="center"/>
+          </w:tcPr>
+          <w:p>
+            <w:pPr>
+              <w:spacing w:before="0" w:after="0" w:line="240" w:lineRule="auto"/>
+              <w:jc w:val="center"/>
+            </w:pPr>
+            <w:r>
+              <w:rPr>
+                <w:sz w:val="16"/>
+              </w:rPr>
+              <w:t>-</w:t>
+            </w:r>
+          </w:p>
+        </w:tc>
+        <w:tc>
+          <w:tcPr>
+            <w:vAlign w:val="center"/>
+          </w:tcPr>
+          <w:p>
+            <w:pPr>
+              <w:spacing w:before="0" w:after="0" w:line="240" w:lineRule="auto"/>
+              <w:jc w:val="center"/>
+            </w:pPr>
+            <w:r>
+              <w:rPr>
+                <w:sz w:val="16"/>
+              </w:rPr>
+              <w:t>-</w:t>
+            </w:r>
+          </w:p>
+        </w:tc>
+        <w:tc>
+          <w:tcPr>
+            <w:vAlign w:val="center"/>
+          </w:tcPr>
+          <w:p>
+            <w:pPr>
+              <w:spacing w:before="0" w:after="0" w:line="240" w:lineRule="auto"/>
+              <w:jc w:val="center"/>
+            </w:pPr>
+            <w:r>
+              <w:rPr>
+                <w:sz w:val="16"/>
+              </w:rPr>
+              <w:t>-</w:t>
             </w:r>
           </w:p>
         </w:tc>
@@ -4832,126 +5482,218 @@
               <w:rPr>
                 <w:sz w:val="16"/>
               </w:rPr>
-              <w:t>Indicador</w:t>
-            </w:r>
-          </w:p>
-        </w:tc>
-        <w:tc>
-          <w:tcPr>
-            <w:vAlign w:val="center"/>
-          </w:tcPr>
-          <w:p>
-            <w:pPr>
-              <w:spacing w:before="0" w:after="0" w:line="240" w:lineRule="auto"/>
-              <w:jc w:val="center"/>
-            </w:pPr>
-            <w:r>
-              <w:rPr>
-                <w:sz w:val="16"/>
-              </w:rPr>
-              <w:t>0.53</w:t>
-            </w:r>
-          </w:p>
-        </w:tc>
-        <w:tc>
-          <w:tcPr>
-            <w:vAlign w:val="center"/>
-          </w:tcPr>
-          <w:p>
-            <w:pPr>
-              <w:spacing w:before="0" w:after="0" w:line="240" w:lineRule="auto"/>
-              <w:jc w:val="center"/>
-            </w:pPr>
-            <w:r>
-              <w:rPr>
-                <w:sz w:val="16"/>
-              </w:rPr>
-              <w:t>0.57</w:t>
-            </w:r>
-          </w:p>
-        </w:tc>
-        <w:tc>
-          <w:tcPr>
-            <w:vAlign w:val="center"/>
-          </w:tcPr>
-          <w:p>
-            <w:pPr>
-              <w:spacing w:before="0" w:after="0" w:line="240" w:lineRule="auto"/>
-              <w:jc w:val="center"/>
-            </w:pPr>
-            <w:r>
-              <w:rPr>
-                <w:sz w:val="16"/>
-              </w:rPr>
-              <w:t>0.72</w:t>
-            </w:r>
-          </w:p>
-        </w:tc>
-        <w:tc>
-          <w:tcPr>
-            <w:vAlign w:val="center"/>
-          </w:tcPr>
-          <w:p>
-            <w:pPr>
-              <w:spacing w:before="0" w:after="0" w:line="240" w:lineRule="auto"/>
-              <w:jc w:val="center"/>
-            </w:pPr>
-            <w:r>
-              <w:rPr>
-                <w:sz w:val="16"/>
-              </w:rPr>
-              <w:t>0.54</w:t>
-            </w:r>
-          </w:p>
-        </w:tc>
-        <w:tc>
-          <w:tcPr>
-            <w:vAlign w:val="center"/>
-          </w:tcPr>
-          <w:p>
-            <w:pPr>
-              <w:spacing w:before="0" w:after="0" w:line="240" w:lineRule="auto"/>
-              <w:jc w:val="center"/>
-            </w:pPr>
-            <w:r>
-              <w:rPr>
-                <w:sz w:val="16"/>
-              </w:rPr>
-              <w:t>0.56</w:t>
-            </w:r>
-          </w:p>
-        </w:tc>
-        <w:tc>
-          <w:tcPr>
-            <w:vAlign w:val="center"/>
-          </w:tcPr>
-          <w:p>
-            <w:pPr>
-              <w:spacing w:before="0" w:after="0" w:line="240" w:lineRule="auto"/>
-              <w:jc w:val="center"/>
-            </w:pPr>
-            <w:r>
-              <w:rPr>
-                <w:sz w:val="16"/>
-              </w:rPr>
-              <w:t>0.65</w:t>
-            </w:r>
-          </w:p>
-        </w:tc>
-        <w:tc>
-          <w:tcPr>
-            <w:vAlign w:val="center"/>
-          </w:tcPr>
-          <w:p>
-            <w:pPr>
-              <w:spacing w:before="0" w:after="0" w:line="240" w:lineRule="auto"/>
-              <w:jc w:val="center"/>
-            </w:pPr>
-            <w:r>
-              <w:rPr>
-                <w:sz w:val="16"/>
-              </w:rPr>
-              <w:t>0.57</w:t>
+              <w:t>Qmes</w:t>
+              <w:br/>
+            </w:r>
+            <w:r>
+              <w:rPr>
+                <w:sz w:val="11"/>
+              </w:rPr>
+              <w:t>(hm3/mes)</w:t>
+            </w:r>
+          </w:p>
+        </w:tc>
+        <w:tc>
+          <w:tcPr>
+            <w:vAlign w:val="center"/>
+          </w:tcPr>
+          <w:p>
+            <w:pPr>
+              <w:spacing w:before="0" w:after="0" w:line="240" w:lineRule="auto"/>
+              <w:jc w:val="center"/>
+            </w:pPr>
+            <w:r>
+              <w:rPr>
+                <w:sz w:val="16"/>
+              </w:rPr>
+              <w:t>18.97</w:t>
+            </w:r>
+          </w:p>
+        </w:tc>
+        <w:tc>
+          <w:tcPr>
+            <w:vAlign w:val="center"/>
+          </w:tcPr>
+          <w:p>
+            <w:pPr>
+              <w:spacing w:before="0" w:after="0" w:line="240" w:lineRule="auto"/>
+              <w:jc w:val="center"/>
+            </w:pPr>
+            <w:r>
+              <w:rPr>
+                <w:sz w:val="16"/>
+              </w:rPr>
+              <w:t>11.35</w:t>
+            </w:r>
+          </w:p>
+        </w:tc>
+        <w:tc>
+          <w:tcPr>
+            <w:vAlign w:val="center"/>
+          </w:tcPr>
+          <w:p>
+            <w:pPr>
+              <w:spacing w:before="0" w:after="0" w:line="240" w:lineRule="auto"/>
+              <w:jc w:val="center"/>
+            </w:pPr>
+            <w:r>
+              <w:rPr>
+                <w:sz w:val="16"/>
+              </w:rPr>
+              <w:t>49.16</w:t>
+            </w:r>
+          </w:p>
+        </w:tc>
+        <w:tc>
+          <w:tcPr>
+            <w:vAlign w:val="center"/>
+          </w:tcPr>
+          <w:p>
+            <w:pPr>
+              <w:spacing w:before="0" w:after="0" w:line="240" w:lineRule="auto"/>
+              <w:jc w:val="center"/>
+            </w:pPr>
+            <w:r>
+              <w:rPr>
+                <w:sz w:val="16"/>
+              </w:rPr>
+              <w:t>14.52</w:t>
+            </w:r>
+          </w:p>
+        </w:tc>
+        <w:tc>
+          <w:tcPr>
+            <w:vAlign w:val="center"/>
+          </w:tcPr>
+          <w:p>
+            <w:pPr>
+              <w:spacing w:before="0" w:after="0" w:line="240" w:lineRule="auto"/>
+              <w:jc w:val="center"/>
+            </w:pPr>
+            <w:r>
+              <w:rPr>
+                <w:sz w:val="16"/>
+              </w:rPr>
+              <w:t>15.73</w:t>
+            </w:r>
+          </w:p>
+        </w:tc>
+        <w:tc>
+          <w:tcPr>
+            <w:vAlign w:val="center"/>
+          </w:tcPr>
+          <w:p>
+            <w:pPr>
+              <w:spacing w:before="0" w:after="0" w:line="240" w:lineRule="auto"/>
+              <w:jc w:val="center"/>
+            </w:pPr>
+            <w:r>
+              <w:rPr>
+                <w:sz w:val="16"/>
+              </w:rPr>
+              <w:t>20.30</w:t>
+            </w:r>
+          </w:p>
+        </w:tc>
+        <w:tc>
+          <w:tcPr>
+            <w:vAlign w:val="center"/>
+          </w:tcPr>
+          <w:p>
+            <w:pPr>
+              <w:spacing w:before="0" w:after="0" w:line="240" w:lineRule="auto"/>
+              <w:jc w:val="center"/>
+            </w:pPr>
+            <w:r>
+              <w:rPr>
+                <w:sz w:val="16"/>
+              </w:rPr>
+              <w:t>20.49</w:t>
+            </w:r>
+          </w:p>
+        </w:tc>
+        <w:tc>
+          <w:tcPr>
+            <w:vAlign w:val="center"/>
+          </w:tcPr>
+          <w:p>
+            <w:pPr>
+              <w:spacing w:before="0" w:after="0" w:line="240" w:lineRule="auto"/>
+              <w:jc w:val="center"/>
+            </w:pPr>
+            <w:r>
+              <w:rPr>
+                <w:sz w:val="16"/>
+              </w:rPr>
+              <w:t>-</w:t>
+            </w:r>
+          </w:p>
+        </w:tc>
+        <w:tc>
+          <w:tcPr>
+            <w:vAlign w:val="center"/>
+          </w:tcPr>
+          <w:p>
+            <w:pPr>
+              <w:spacing w:before="0" w:after="0" w:line="240" w:lineRule="auto"/>
+              <w:jc w:val="center"/>
+            </w:pPr>
+            <w:r>
+              <w:rPr>
+                <w:sz w:val="16"/>
+              </w:rPr>
+              <w:t>-</w:t>
+            </w:r>
+          </w:p>
+        </w:tc>
+        <w:tc>
+          <w:tcPr>
+            <w:vAlign w:val="center"/>
+          </w:tcPr>
+          <w:p>
+            <w:pPr>
+              <w:spacing w:before="0" w:after="0" w:line="240" w:lineRule="auto"/>
+              <w:jc w:val="center"/>
+            </w:pPr>
+            <w:r>
+              <w:rPr>
+                <w:sz w:val="16"/>
+              </w:rPr>
+              <w:t>-</w:t>
+            </w:r>
+          </w:p>
+        </w:tc>
+        <w:tc>
+          <w:tcPr>
+            <w:vAlign w:val="center"/>
+          </w:tcPr>
+          <w:p>
+            <w:pPr>
+              <w:spacing w:before="0" w:after="0" w:line="240" w:lineRule="auto"/>
+              <w:jc w:val="center"/>
+            </w:pPr>
+            <w:r>
+              <w:rPr>
+                <w:sz w:val="16"/>
+              </w:rPr>
+              <w:t>-</w:t>
+            </w:r>
+          </w:p>
+        </w:tc>
+        <w:tc>
+          <w:tcPr>
+            <w:vAlign w:val="center"/>
+          </w:tcPr>
+          <w:p>
+            <w:pPr>
+              <w:spacing w:before="0" w:after="0" w:line="240" w:lineRule="auto"/>
+              <w:jc w:val="center"/>
+            </w:pPr>
+            <w:r>
+              <w:rPr>
+                <w:sz w:val="16"/>
+              </w:rPr>
+              <w:t>-</w:t>
             </w:r>
           </w:p>
         </w:tc>
@@ -4976,126 +5718,211 @@
               <w:rPr>
                 <w:sz w:val="16"/>
               </w:rPr>
-              <w:t>Valor</w:t>
-            </w:r>
-          </w:p>
-        </w:tc>
-        <w:tc>
-          <w:tcPr>
-            <w:vAlign w:val="center"/>
-          </w:tcPr>
-          <w:p>
-            <w:pPr>
-              <w:spacing w:before="0" w:after="0" w:line="240" w:lineRule="auto"/>
-              <w:jc w:val="center"/>
-            </w:pPr>
-            <w:r>
-              <w:rPr>
-                <w:sz w:val="16"/>
-              </w:rPr>
-              <w:t>18.97</w:t>
-            </w:r>
-          </w:p>
-        </w:tc>
-        <w:tc>
-          <w:tcPr>
-            <w:vAlign w:val="center"/>
-          </w:tcPr>
-          <w:p>
-            <w:pPr>
-              <w:spacing w:before="0" w:after="0" w:line="240" w:lineRule="auto"/>
-              <w:jc w:val="center"/>
-            </w:pPr>
-            <w:r>
-              <w:rPr>
-                <w:sz w:val="16"/>
-              </w:rPr>
-              <w:t>11.35</w:t>
-            </w:r>
-          </w:p>
-        </w:tc>
-        <w:tc>
-          <w:tcPr>
-            <w:vAlign w:val="center"/>
-          </w:tcPr>
-          <w:p>
-            <w:pPr>
-              <w:spacing w:before="0" w:after="0" w:line="240" w:lineRule="auto"/>
-              <w:jc w:val="center"/>
-            </w:pPr>
-            <w:r>
-              <w:rPr>
-                <w:sz w:val="16"/>
-              </w:rPr>
-              <w:t>49.16</w:t>
-            </w:r>
-          </w:p>
-        </w:tc>
-        <w:tc>
-          <w:tcPr>
-            <w:vAlign w:val="center"/>
-          </w:tcPr>
-          <w:p>
-            <w:pPr>
-              <w:spacing w:before="0" w:after="0" w:line="240" w:lineRule="auto"/>
-              <w:jc w:val="center"/>
-            </w:pPr>
-            <w:r>
-              <w:rPr>
-                <w:sz w:val="16"/>
-              </w:rPr>
-              <w:t>14.52</w:t>
-            </w:r>
-          </w:p>
-        </w:tc>
-        <w:tc>
-          <w:tcPr>
-            <w:vAlign w:val="center"/>
-          </w:tcPr>
-          <w:p>
-            <w:pPr>
-              <w:spacing w:before="0" w:after="0" w:line="240" w:lineRule="auto"/>
-              <w:jc w:val="center"/>
-            </w:pPr>
-            <w:r>
-              <w:rPr>
-                <w:sz w:val="16"/>
-              </w:rPr>
-              <w:t>15.73</w:t>
-            </w:r>
-          </w:p>
-        </w:tc>
-        <w:tc>
-          <w:tcPr>
-            <w:vAlign w:val="center"/>
-          </w:tcPr>
-          <w:p>
-            <w:pPr>
-              <w:spacing w:before="0" w:after="0" w:line="240" w:lineRule="auto"/>
-              <w:jc w:val="center"/>
-            </w:pPr>
-            <w:r>
-              <w:rPr>
-                <w:sz w:val="16"/>
-              </w:rPr>
-              <w:t>20.30</w:t>
-            </w:r>
-          </w:p>
-        </w:tc>
-        <w:tc>
-          <w:tcPr>
-            <w:vAlign w:val="center"/>
-          </w:tcPr>
-          <w:p>
-            <w:pPr>
-              <w:spacing w:before="0" w:after="0" w:line="240" w:lineRule="auto"/>
-              <w:jc w:val="center"/>
-            </w:pPr>
-            <w:r>
-              <w:rPr>
-                <w:sz w:val="16"/>
-              </w:rPr>
-              <w:t>20.49</w:t>
+              <w:t>Indicador</w:t>
+            </w:r>
+          </w:p>
+        </w:tc>
+        <w:tc>
+          <w:tcPr>
+            <w:vAlign w:val="center"/>
+          </w:tcPr>
+          <w:p>
+            <w:pPr>
+              <w:spacing w:before="0" w:after="0" w:line="240" w:lineRule="auto"/>
+              <w:jc w:val="center"/>
+            </w:pPr>
+            <w:r>
+              <w:rPr>
+                <w:sz w:val="16"/>
+              </w:rPr>
+              <w:t>0.53</w:t>
+            </w:r>
+          </w:p>
+        </w:tc>
+        <w:tc>
+          <w:tcPr>
+            <w:vAlign w:val="center"/>
+          </w:tcPr>
+          <w:p>
+            <w:pPr>
+              <w:spacing w:before="0" w:after="0" w:line="240" w:lineRule="auto"/>
+              <w:jc w:val="center"/>
+            </w:pPr>
+            <w:r>
+              <w:rPr>
+                <w:sz w:val="16"/>
+              </w:rPr>
+              <w:t>0.57</w:t>
+            </w:r>
+          </w:p>
+        </w:tc>
+        <w:tc>
+          <w:tcPr>
+            <w:vAlign w:val="center"/>
+          </w:tcPr>
+          <w:p>
+            <w:pPr>
+              <w:spacing w:before="0" w:after="0" w:line="240" w:lineRule="auto"/>
+              <w:jc w:val="center"/>
+            </w:pPr>
+            <w:r>
+              <w:rPr>
+                <w:sz w:val="16"/>
+              </w:rPr>
+              <w:t>0.72</w:t>
+            </w:r>
+          </w:p>
+        </w:tc>
+        <w:tc>
+          <w:tcPr>
+            <w:vAlign w:val="center"/>
+          </w:tcPr>
+          <w:p>
+            <w:pPr>
+              <w:spacing w:before="0" w:after="0" w:line="240" w:lineRule="auto"/>
+              <w:jc w:val="center"/>
+            </w:pPr>
+            <w:r>
+              <w:rPr>
+                <w:sz w:val="16"/>
+              </w:rPr>
+              <w:t>0.54</w:t>
+            </w:r>
+          </w:p>
+        </w:tc>
+        <w:tc>
+          <w:tcPr>
+            <w:vAlign w:val="center"/>
+          </w:tcPr>
+          <w:p>
+            <w:pPr>
+              <w:spacing w:before="0" w:after="0" w:line="240" w:lineRule="auto"/>
+              <w:jc w:val="center"/>
+            </w:pPr>
+            <w:r>
+              <w:rPr>
+                <w:sz w:val="16"/>
+              </w:rPr>
+              <w:t>0.56</w:t>
+            </w:r>
+          </w:p>
+        </w:tc>
+        <w:tc>
+          <w:tcPr>
+            <w:vAlign w:val="center"/>
+          </w:tcPr>
+          <w:p>
+            <w:pPr>
+              <w:spacing w:before="0" w:after="0" w:line="240" w:lineRule="auto"/>
+              <w:jc w:val="center"/>
+            </w:pPr>
+            <w:r>
+              <w:rPr>
+                <w:sz w:val="16"/>
+              </w:rPr>
+              <w:t>0.65</w:t>
+            </w:r>
+          </w:p>
+        </w:tc>
+        <w:tc>
+          <w:tcPr>
+            <w:vAlign w:val="center"/>
+          </w:tcPr>
+          <w:p>
+            <w:pPr>
+              <w:spacing w:before="0" w:after="0" w:line="240" w:lineRule="auto"/>
+              <w:jc w:val="center"/>
+            </w:pPr>
+            <w:r>
+              <w:rPr>
+                <w:sz w:val="16"/>
+              </w:rPr>
+              <w:t>0.57</w:t>
+            </w:r>
+          </w:p>
+        </w:tc>
+        <w:tc>
+          <w:tcPr>
+            <w:vAlign w:val="center"/>
+          </w:tcPr>
+          <w:p>
+            <w:pPr>
+              <w:spacing w:before="0" w:after="0" w:line="240" w:lineRule="auto"/>
+              <w:jc w:val="center"/>
+            </w:pPr>
+            <w:r>
+              <w:rPr>
+                <w:sz w:val="16"/>
+              </w:rPr>
+              <w:t>-</w:t>
+            </w:r>
+          </w:p>
+        </w:tc>
+        <w:tc>
+          <w:tcPr>
+            <w:vAlign w:val="center"/>
+          </w:tcPr>
+          <w:p>
+            <w:pPr>
+              <w:spacing w:before="0" w:after="0" w:line="240" w:lineRule="auto"/>
+              <w:jc w:val="center"/>
+            </w:pPr>
+            <w:r>
+              <w:rPr>
+                <w:sz w:val="16"/>
+              </w:rPr>
+              <w:t>-</w:t>
+            </w:r>
+          </w:p>
+        </w:tc>
+        <w:tc>
+          <w:tcPr>
+            <w:vAlign w:val="center"/>
+          </w:tcPr>
+          <w:p>
+            <w:pPr>
+              <w:spacing w:before="0" w:after="0" w:line="240" w:lineRule="auto"/>
+              <w:jc w:val="center"/>
+            </w:pPr>
+            <w:r>
+              <w:rPr>
+                <w:sz w:val="16"/>
+              </w:rPr>
+              <w:t>-</w:t>
+            </w:r>
+          </w:p>
+        </w:tc>
+        <w:tc>
+          <w:tcPr>
+            <w:vAlign w:val="center"/>
+          </w:tcPr>
+          <w:p>
+            <w:pPr>
+              <w:spacing w:before="0" w:after="0" w:line="240" w:lineRule="auto"/>
+              <w:jc w:val="center"/>
+            </w:pPr>
+            <w:r>
+              <w:rPr>
+                <w:sz w:val="16"/>
+              </w:rPr>
+              <w:t>-</w:t>
+            </w:r>
+          </w:p>
+        </w:tc>
+        <w:tc>
+          <w:tcPr>
+            <w:vAlign w:val="center"/>
+          </w:tcPr>
+          <w:p>
+            <w:pPr>
+              <w:spacing w:before="0" w:after="0" w:line="240" w:lineRule="auto"/>
+              <w:jc w:val="center"/>
+            </w:pPr>
+            <w:r>
+              <w:rPr>
+                <w:sz w:val="16"/>
+              </w:rPr>
+              <w:t>-</w:t>
             </w:r>
           </w:p>
         </w:tc>
@@ -5134,75 +5961,82 @@
               <w:rPr>
                 <w:sz w:val="16"/>
               </w:rPr>
-              <w:t>Indicador</w:t>
-            </w:r>
-          </w:p>
-        </w:tc>
-        <w:tc>
-          <w:tcPr>
-            <w:vAlign w:val="center"/>
-          </w:tcPr>
-          <w:p>
-            <w:pPr>
-              <w:spacing w:before="0" w:after="0" w:line="240" w:lineRule="auto"/>
-              <w:jc w:val="center"/>
-            </w:pPr>
-            <w:r>
-              <w:rPr>
-                <w:sz w:val="16"/>
-              </w:rPr>
-              <w:t>0.81</w:t>
-            </w:r>
-          </w:p>
-        </w:tc>
-        <w:tc>
-          <w:tcPr>
-            <w:vAlign w:val="center"/>
-          </w:tcPr>
-          <w:p>
-            <w:pPr>
-              <w:spacing w:before="0" w:after="0" w:line="240" w:lineRule="auto"/>
-              <w:jc w:val="center"/>
-            </w:pPr>
-            <w:r>
-              <w:rPr>
-                <w:sz w:val="16"/>
-              </w:rPr>
-              <w:t>1.00</w:t>
-            </w:r>
-          </w:p>
-        </w:tc>
-        <w:tc>
-          <w:tcPr>
-            <w:vAlign w:val="center"/>
-          </w:tcPr>
-          <w:p>
-            <w:pPr>
-              <w:spacing w:before="0" w:after="0" w:line="240" w:lineRule="auto"/>
-              <w:jc w:val="center"/>
-            </w:pPr>
-            <w:r>
-              <w:rPr>
-                <w:sz w:val="16"/>
-              </w:rPr>
-              <w:t>1.00</w:t>
-            </w:r>
-          </w:p>
-        </w:tc>
-        <w:tc>
-          <w:tcPr>
-            <w:vAlign w:val="center"/>
-          </w:tcPr>
-          <w:p>
-            <w:pPr>
-              <w:spacing w:before="0" w:after="0" w:line="240" w:lineRule="auto"/>
-              <w:jc w:val="center"/>
-            </w:pPr>
-            <w:r>
-              <w:rPr>
-                <w:sz w:val="16"/>
-              </w:rPr>
-              <w:t>1.00</w:t>
+              <w:t>Qmes</w:t>
+              <w:br/>
+            </w:r>
+            <w:r>
+              <w:rPr>
+                <w:sz w:val="11"/>
+              </w:rPr>
+              <w:t>(hm3/mes)</w:t>
+            </w:r>
+          </w:p>
+        </w:tc>
+        <w:tc>
+          <w:tcPr>
+            <w:vAlign w:val="center"/>
+          </w:tcPr>
+          <w:p>
+            <w:pPr>
+              <w:spacing w:before="0" w:after="0" w:line="240" w:lineRule="auto"/>
+              <w:jc w:val="center"/>
+            </w:pPr>
+            <w:r>
+              <w:rPr>
+                <w:sz w:val="16"/>
+              </w:rPr>
+              <w:t>575.90</w:t>
+            </w:r>
+          </w:p>
+        </w:tc>
+        <w:tc>
+          <w:tcPr>
+            <w:vAlign w:val="center"/>
+          </w:tcPr>
+          <w:p>
+            <w:pPr>
+              <w:spacing w:before="0" w:after="0" w:line="240" w:lineRule="auto"/>
+              <w:jc w:val="center"/>
+            </w:pPr>
+            <w:r>
+              <w:rPr>
+                <w:sz w:val="16"/>
+              </w:rPr>
+              <w:t>551.10</w:t>
+            </w:r>
+          </w:p>
+        </w:tc>
+        <w:tc>
+          <w:tcPr>
+            <w:vAlign w:val="center"/>
+          </w:tcPr>
+          <w:p>
+            <w:pPr>
+              <w:spacing w:before="0" w:after="0" w:line="240" w:lineRule="auto"/>
+              <w:jc w:val="center"/>
+            </w:pPr>
+            <w:r>
+              <w:rPr>
+                <w:sz w:val="16"/>
+              </w:rPr>
+              <w:t>656.33</w:t>
+            </w:r>
+          </w:p>
+        </w:tc>
+        <w:tc>
+          <w:tcPr>
+            <w:vAlign w:val="center"/>
+          </w:tcPr>
+          <w:p>
+            <w:pPr>
+              <w:spacing w:before="0" w:after="0" w:line="240" w:lineRule="auto"/>
+              <w:jc w:val="center"/>
+            </w:pPr>
+            <w:r>
+              <w:rPr>
+                <w:sz w:val="16"/>
+              </w:rPr>
+              <w:t>563.03</w:t>
             </w:r>
           </w:p>
         </w:tc>
@@ -5236,7 +6070,92 @@
               <w:rPr>
                 <w:sz w:val="16"/>
               </w:rPr>
-              <w:t>1.00</w:t>
+              <w:t>1189.49</w:t>
+            </w:r>
+          </w:p>
+        </w:tc>
+        <w:tc>
+          <w:tcPr>
+            <w:vAlign w:val="center"/>
+          </w:tcPr>
+          <w:p>
+            <w:pPr>
+              <w:spacing w:before="0" w:after="0" w:line="240" w:lineRule="auto"/>
+              <w:jc w:val="center"/>
+            </w:pPr>
+            <w:r>
+              <w:rPr>
+                <w:sz w:val="16"/>
+              </w:rPr>
+              <w:t>-</w:t>
+            </w:r>
+          </w:p>
+        </w:tc>
+        <w:tc>
+          <w:tcPr>
+            <w:vAlign w:val="center"/>
+          </w:tcPr>
+          <w:p>
+            <w:pPr>
+              <w:spacing w:before="0" w:after="0" w:line="240" w:lineRule="auto"/>
+              <w:jc w:val="center"/>
+            </w:pPr>
+            <w:r>
+              <w:rPr>
+                <w:sz w:val="16"/>
+              </w:rPr>
+              <w:t>-</w:t>
+            </w:r>
+          </w:p>
+        </w:tc>
+        <w:tc>
+          <w:tcPr>
+            <w:vAlign w:val="center"/>
+          </w:tcPr>
+          <w:p>
+            <w:pPr>
+              <w:spacing w:before="0" w:after="0" w:line="240" w:lineRule="auto"/>
+              <w:jc w:val="center"/>
+            </w:pPr>
+            <w:r>
+              <w:rPr>
+                <w:sz w:val="16"/>
+              </w:rPr>
+              <w:t>-</w:t>
+            </w:r>
+          </w:p>
+        </w:tc>
+        <w:tc>
+          <w:tcPr>
+            <w:vAlign w:val="center"/>
+          </w:tcPr>
+          <w:p>
+            <w:pPr>
+              <w:spacing w:before="0" w:after="0" w:line="240" w:lineRule="auto"/>
+              <w:jc w:val="center"/>
+            </w:pPr>
+            <w:r>
+              <w:rPr>
+                <w:sz w:val="16"/>
+              </w:rPr>
+              <w:t>-</w:t>
+            </w:r>
+          </w:p>
+        </w:tc>
+        <w:tc>
+          <w:tcPr>
+            <w:vAlign w:val="center"/>
+          </w:tcPr>
+          <w:p>
+            <w:pPr>
+              <w:spacing w:before="0" w:after="0" w:line="240" w:lineRule="auto"/>
+              <w:jc w:val="center"/>
+            </w:pPr>
+            <w:r>
+              <w:rPr>
+                <w:sz w:val="16"/>
+              </w:rPr>
+              <w:t>-</w:t>
             </w:r>
           </w:p>
         </w:tc>
@@ -5278,75 +6197,75 @@
               <w:rPr>
                 <w:sz w:val="16"/>
               </w:rPr>
-              <w:t>Valor</w:t>
-            </w:r>
-          </w:p>
-        </w:tc>
-        <w:tc>
-          <w:tcPr>
-            <w:vAlign w:val="center"/>
-          </w:tcPr>
-          <w:p>
-            <w:pPr>
-              <w:spacing w:before="0" w:after="0" w:line="240" w:lineRule="auto"/>
-              <w:jc w:val="center"/>
-            </w:pPr>
-            <w:r>
-              <w:rPr>
-                <w:sz w:val="16"/>
-              </w:rPr>
-              <w:t>575.90</w:t>
-            </w:r>
-          </w:p>
-        </w:tc>
-        <w:tc>
-          <w:tcPr>
-            <w:vAlign w:val="center"/>
-          </w:tcPr>
-          <w:p>
-            <w:pPr>
-              <w:spacing w:before="0" w:after="0" w:line="240" w:lineRule="auto"/>
-              <w:jc w:val="center"/>
-            </w:pPr>
-            <w:r>
-              <w:rPr>
-                <w:sz w:val="16"/>
-              </w:rPr>
-              <w:t>551.10</w:t>
-            </w:r>
-          </w:p>
-        </w:tc>
-        <w:tc>
-          <w:tcPr>
-            <w:vAlign w:val="center"/>
-          </w:tcPr>
-          <w:p>
-            <w:pPr>
-              <w:spacing w:before="0" w:after="0" w:line="240" w:lineRule="auto"/>
-              <w:jc w:val="center"/>
-            </w:pPr>
-            <w:r>
-              <w:rPr>
-                <w:sz w:val="16"/>
-              </w:rPr>
-              <w:t>656.33</w:t>
-            </w:r>
-          </w:p>
-        </w:tc>
-        <w:tc>
-          <w:tcPr>
-            <w:vAlign w:val="center"/>
-          </w:tcPr>
-          <w:p>
-            <w:pPr>
-              <w:spacing w:before="0" w:after="0" w:line="240" w:lineRule="auto"/>
-              <w:jc w:val="center"/>
-            </w:pPr>
-            <w:r>
-              <w:rPr>
-                <w:sz w:val="16"/>
-              </w:rPr>
-              <w:t>563.03</w:t>
+              <w:t>Indicador</w:t>
+            </w:r>
+          </w:p>
+        </w:tc>
+        <w:tc>
+          <w:tcPr>
+            <w:vAlign w:val="center"/>
+          </w:tcPr>
+          <w:p>
+            <w:pPr>
+              <w:spacing w:before="0" w:after="0" w:line="240" w:lineRule="auto"/>
+              <w:jc w:val="center"/>
+            </w:pPr>
+            <w:r>
+              <w:rPr>
+                <w:sz w:val="16"/>
+              </w:rPr>
+              <w:t>0.81</w:t>
+            </w:r>
+          </w:p>
+        </w:tc>
+        <w:tc>
+          <w:tcPr>
+            <w:vAlign w:val="center"/>
+          </w:tcPr>
+          <w:p>
+            <w:pPr>
+              <w:spacing w:before="0" w:after="0" w:line="240" w:lineRule="auto"/>
+              <w:jc w:val="center"/>
+            </w:pPr>
+            <w:r>
+              <w:rPr>
+                <w:sz w:val="16"/>
+              </w:rPr>
+              <w:t>1.00</w:t>
+            </w:r>
+          </w:p>
+        </w:tc>
+        <w:tc>
+          <w:tcPr>
+            <w:vAlign w:val="center"/>
+          </w:tcPr>
+          <w:p>
+            <w:pPr>
+              <w:spacing w:before="0" w:after="0" w:line="240" w:lineRule="auto"/>
+              <w:jc w:val="center"/>
+            </w:pPr>
+            <w:r>
+              <w:rPr>
+                <w:sz w:val="16"/>
+              </w:rPr>
+              <w:t>1.00</w:t>
+            </w:r>
+          </w:p>
+        </w:tc>
+        <w:tc>
+          <w:tcPr>
+            <w:vAlign w:val="center"/>
+          </w:tcPr>
+          <w:p>
+            <w:pPr>
+              <w:spacing w:before="0" w:after="0" w:line="240" w:lineRule="auto"/>
+              <w:jc w:val="center"/>
+            </w:pPr>
+            <w:r>
+              <w:rPr>
+                <w:sz w:val="16"/>
+              </w:rPr>
+              <w:t>1.00</w:t>
             </w:r>
           </w:p>
         </w:tc>
@@ -5380,7 +6299,92 @@
               <w:rPr>
                 <w:sz w:val="16"/>
               </w:rPr>
-              <w:t>1189.49</w:t>
+              <w:t>1.00</w:t>
+            </w:r>
+          </w:p>
+        </w:tc>
+        <w:tc>
+          <w:tcPr>
+            <w:vAlign w:val="center"/>
+          </w:tcPr>
+          <w:p>
+            <w:pPr>
+              <w:spacing w:before="0" w:after="0" w:line="240" w:lineRule="auto"/>
+              <w:jc w:val="center"/>
+            </w:pPr>
+            <w:r>
+              <w:rPr>
+                <w:sz w:val="16"/>
+              </w:rPr>
+              <w:t>-</w:t>
+            </w:r>
+          </w:p>
+        </w:tc>
+        <w:tc>
+          <w:tcPr>
+            <w:vAlign w:val="center"/>
+          </w:tcPr>
+          <w:p>
+            <w:pPr>
+              <w:spacing w:before="0" w:after="0" w:line="240" w:lineRule="auto"/>
+              <w:jc w:val="center"/>
+            </w:pPr>
+            <w:r>
+              <w:rPr>
+                <w:sz w:val="16"/>
+              </w:rPr>
+              <w:t>-</w:t>
+            </w:r>
+          </w:p>
+        </w:tc>
+        <w:tc>
+          <w:tcPr>
+            <w:vAlign w:val="center"/>
+          </w:tcPr>
+          <w:p>
+            <w:pPr>
+              <w:spacing w:before="0" w:after="0" w:line="240" w:lineRule="auto"/>
+              <w:jc w:val="center"/>
+            </w:pPr>
+            <w:r>
+              <w:rPr>
+                <w:sz w:val="16"/>
+              </w:rPr>
+              <w:t>-</w:t>
+            </w:r>
+          </w:p>
+        </w:tc>
+        <w:tc>
+          <w:tcPr>
+            <w:vAlign w:val="center"/>
+          </w:tcPr>
+          <w:p>
+            <w:pPr>
+              <w:spacing w:before="0" w:after="0" w:line="240" w:lineRule="auto"/>
+              <w:jc w:val="center"/>
+            </w:pPr>
+            <w:r>
+              <w:rPr>
+                <w:sz w:val="16"/>
+              </w:rPr>
+              <w:t>-</w:t>
+            </w:r>
+          </w:p>
+        </w:tc>
+        <w:tc>
+          <w:tcPr>
+            <w:vAlign w:val="center"/>
+          </w:tcPr>
+          <w:p>
+            <w:pPr>
+              <w:spacing w:before="0" w:after="0" w:line="240" w:lineRule="auto"/>
+              <w:jc w:val="center"/>
+            </w:pPr>
+            <w:r>
+              <w:rPr>
+                <w:sz w:val="16"/>
+              </w:rPr>
+              <w:t>-</w:t>
             </w:r>
           </w:p>
         </w:tc>
@@ -5436,7 +6440,99 @@
               <w:rPr>
                 <w:sz w:val="16"/>
               </w:rPr>
-              <w:t>Indicador</w:t>
+              <w:t>Qmes</w:t>
+              <w:br/>
+            </w:r>
+            <w:r>
+              <w:rPr>
+                <w:sz w:val="11"/>
+              </w:rPr>
+              <w:t>(hm3/mes)</w:t>
+            </w:r>
+          </w:p>
+        </w:tc>
+        <w:tc>
+          <w:tcPr>
+            <w:vAlign w:val="center"/>
+          </w:tcPr>
+          <w:p>
+            <w:pPr>
+              <w:spacing w:before="0" w:after="0" w:line="240" w:lineRule="auto"/>
+              <w:jc w:val="center"/>
+            </w:pPr>
+            <w:r>
+              <w:rPr>
+                <w:sz w:val="16"/>
+              </w:rPr>
+              <w:t>-</w:t>
+            </w:r>
+          </w:p>
+        </w:tc>
+        <w:tc>
+          <w:tcPr>
+            <w:vAlign w:val="center"/>
+          </w:tcPr>
+          <w:p>
+            <w:pPr>
+              <w:spacing w:before="0" w:after="0" w:line="240" w:lineRule="auto"/>
+              <w:jc w:val="center"/>
+            </w:pPr>
+            <w:r>
+              <w:rPr>
+                <w:sz w:val="16"/>
+              </w:rPr>
+              <w:t>-</w:t>
+            </w:r>
+          </w:p>
+        </w:tc>
+        <w:tc>
+          <w:tcPr>
+            <w:vAlign w:val="center"/>
+          </w:tcPr>
+          <w:p>
+            <w:pPr>
+              <w:spacing w:before="0" w:after="0" w:line="240" w:lineRule="auto"/>
+              <w:jc w:val="center"/>
+            </w:pPr>
+            <w:r>
+              <w:rPr>
+                <w:sz w:val="16"/>
+              </w:rPr>
+              <w:t>-</w:t>
+            </w:r>
+          </w:p>
+        </w:tc>
+        <w:tc>
+          <w:tcPr>
+            <w:vAlign w:val="center"/>
+          </w:tcPr>
+          <w:p>
+            <w:pPr>
+              <w:spacing w:before="0" w:after="0" w:line="240" w:lineRule="auto"/>
+              <w:jc w:val="center"/>
+            </w:pPr>
+            <w:r>
+              <w:rPr>
+                <w:sz w:val="16"/>
+              </w:rPr>
+              <w:t>-</w:t>
+            </w:r>
+          </w:p>
+        </w:tc>
+        <w:tc>
+          <w:tcPr>
+            <w:vAlign w:val="center"/>
+          </w:tcPr>
+          <w:p>
+            <w:pPr>
+              <w:spacing w:before="0" w:after="0" w:line="240" w:lineRule="auto"/>
+              <w:jc w:val="center"/>
+            </w:pPr>
+            <w:r>
+              <w:rPr>
+                <w:sz w:val="16"/>
+              </w:rPr>
+              <w:t>-</w:t>
             </w:r>
           </w:p>
         </w:tc>
@@ -5580,7 +6676,92 @@
               <w:rPr>
                 <w:sz w:val="16"/>
               </w:rPr>
-              <w:t>Valor</w:t>
+              <w:t>Indicador</w:t>
+            </w:r>
+          </w:p>
+        </w:tc>
+        <w:tc>
+          <w:tcPr>
+            <w:vAlign w:val="center"/>
+          </w:tcPr>
+          <w:p>
+            <w:pPr>
+              <w:spacing w:before="0" w:after="0" w:line="240" w:lineRule="auto"/>
+              <w:jc w:val="center"/>
+            </w:pPr>
+            <w:r>
+              <w:rPr>
+                <w:sz w:val="16"/>
+              </w:rPr>
+              <w:t>-</w:t>
+            </w:r>
+          </w:p>
+        </w:tc>
+        <w:tc>
+          <w:tcPr>
+            <w:vAlign w:val="center"/>
+          </w:tcPr>
+          <w:p>
+            <w:pPr>
+              <w:spacing w:before="0" w:after="0" w:line="240" w:lineRule="auto"/>
+              <w:jc w:val="center"/>
+            </w:pPr>
+            <w:r>
+              <w:rPr>
+                <w:sz w:val="16"/>
+              </w:rPr>
+              <w:t>-</w:t>
+            </w:r>
+          </w:p>
+        </w:tc>
+        <w:tc>
+          <w:tcPr>
+            <w:vAlign w:val="center"/>
+          </w:tcPr>
+          <w:p>
+            <w:pPr>
+              <w:spacing w:before="0" w:after="0" w:line="240" w:lineRule="auto"/>
+              <w:jc w:val="center"/>
+            </w:pPr>
+            <w:r>
+              <w:rPr>
+                <w:sz w:val="16"/>
+              </w:rPr>
+              <w:t>-</w:t>
+            </w:r>
+          </w:p>
+        </w:tc>
+        <w:tc>
+          <w:tcPr>
+            <w:vAlign w:val="center"/>
+          </w:tcPr>
+          <w:p>
+            <w:pPr>
+              <w:spacing w:before="0" w:after="0" w:line="240" w:lineRule="auto"/>
+              <w:jc w:val="center"/>
+            </w:pPr>
+            <w:r>
+              <w:rPr>
+                <w:sz w:val="16"/>
+              </w:rPr>
+              <w:t>-</w:t>
+            </w:r>
+          </w:p>
+        </w:tc>
+        <w:tc>
+          <w:tcPr>
+            <w:vAlign w:val="center"/>
+          </w:tcPr>
+          <w:p>
+            <w:pPr>
+              <w:spacing w:before="0" w:after="0" w:line="240" w:lineRule="auto"/>
+              <w:jc w:val="center"/>
+            </w:pPr>
+            <w:r>
+              <w:rPr>
+                <w:sz w:val="16"/>
+              </w:rPr>
+              <w:t>-</w:t>
             </w:r>
           </w:p>
         </w:tc>
@@ -5705,6 +6886,9 @@
         </w:tc>
       </w:tr>
       <w:tr>
+        <w:trPr>
+          <w:trHeight w:val="300" w:hRule="atLeast"/>
+        </w:trPr>
         <w:tc>
           <w:tcPr>
             <w:shd w:color="auto" w:val="clear" w:fill="D9E1F2"/>
@@ -5720,7 +6904,7 @@
                 <w:b w:val="on"/>
                 <w:sz w:val="16"/>
               </w:rPr>
-              <w:t>Nervión</w:t>
+              <w:t>UT - Nervión</w:t>
             </w:r>
           </w:p>
         </w:tc>
@@ -5873,6 +7057,101 @@
                 <w:sz w:val="16"/>
               </w:rPr>
               <w:t>0.79</w:t>
+            </w:r>
+          </w:p>
+        </w:tc>
+        <w:tc>
+          <w:tcPr>
+            <w:shd w:color="auto" w:val="clear" w:fill="D9E1F2"/>
+            <w:vAlign w:val="center"/>
+          </w:tcPr>
+          <w:p>
+            <w:pPr>
+              <w:spacing w:before="0" w:after="0" w:line="240" w:lineRule="auto"/>
+              <w:jc w:val="center"/>
+            </w:pPr>
+            <w:r>
+              <w:rPr>
+                <w:b w:val="on"/>
+                <w:sz w:val="16"/>
+              </w:rPr>
+              <w:t>-</w:t>
+            </w:r>
+          </w:p>
+        </w:tc>
+        <w:tc>
+          <w:tcPr>
+            <w:shd w:color="auto" w:val="clear" w:fill="D9E1F2"/>
+            <w:vAlign w:val="center"/>
+          </w:tcPr>
+          <w:p>
+            <w:pPr>
+              <w:spacing w:before="0" w:after="0" w:line="240" w:lineRule="auto"/>
+              <w:jc w:val="center"/>
+            </w:pPr>
+            <w:r>
+              <w:rPr>
+                <w:b w:val="on"/>
+                <w:sz w:val="16"/>
+              </w:rPr>
+              <w:t>-</w:t>
+            </w:r>
+          </w:p>
+        </w:tc>
+        <w:tc>
+          <w:tcPr>
+            <w:shd w:color="auto" w:val="clear" w:fill="D9E1F2"/>
+            <w:vAlign w:val="center"/>
+          </w:tcPr>
+          <w:p>
+            <w:pPr>
+              <w:spacing w:before="0" w:after="0" w:line="240" w:lineRule="auto"/>
+              <w:jc w:val="center"/>
+            </w:pPr>
+            <w:r>
+              <w:rPr>
+                <w:b w:val="on"/>
+                <w:sz w:val="16"/>
+              </w:rPr>
+              <w:t>-</w:t>
+            </w:r>
+          </w:p>
+        </w:tc>
+        <w:tc>
+          <w:tcPr>
+            <w:shd w:color="auto" w:val="clear" w:fill="D9E1F2"/>
+            <w:vAlign w:val="center"/>
+          </w:tcPr>
+          <w:p>
+            <w:pPr>
+              <w:spacing w:before="0" w:after="0" w:line="240" w:lineRule="auto"/>
+              <w:jc w:val="center"/>
+            </w:pPr>
+            <w:r>
+              <w:rPr>
+                <w:b w:val="on"/>
+                <w:sz w:val="16"/>
+              </w:rPr>
+              <w:t>-</w:t>
+            </w:r>
+          </w:p>
+        </w:tc>
+        <w:tc>
+          <w:tcPr>
+            <w:shd w:color="auto" w:val="clear" w:fill="D9E1F2"/>
+            <w:vAlign w:val="center"/>
+          </w:tcPr>
+          <w:p>
+            <w:pPr>
+              <w:spacing w:before="0" w:after="0" w:line="240" w:lineRule="auto"/>
+              <w:jc w:val="center"/>
+            </w:pPr>
+            <w:r>
+              <w:rPr>
+                <w:b w:val="on"/>
+                <w:sz w:val="16"/>
+              </w:rPr>
+              <w:t>-</w:t>
             </w:r>
           </w:p>
         </w:tc>

</xml_diff>

<commit_message>
Agregado texto de tabla y texto pie inferior
</commit_message>
<xml_diff>
--- a/reporteWord/Reporte_UTE_oriental.docx
+++ b/reporteWord/Reporte_UTE_oriental.docx
@@ -3694,17 +3694,17 @@
     </w:tbl>
     <w:p>
       <w:pPr>
-        <w:spacing w:after="200" w:before="200"/>
+        <w:spacing w:after="200" w:before="400"/>
         <w:jc w:val="center"/>
       </w:pPr>
       <w:r>
         <w:rPr>
-          <w:i w:val="on"/>
-          <w:b w:val="off"/>
           <w:sz w:val="22"/>
           <w:color w:val="000000"/>
         </w:rPr>
-        <w:t xml:space="preserve">INDICADORES DE ESCASEZ POR UTE </w:t>
+        <w:t>En el mes de Octubre de 2024, el indicador UTE alcanza un valor de 0.76 (ver tabla y gráfico).</w:t>
+        <w:br/>
+        <w:t>La UTE se encuentra en escenario de NORMALIDAD (ver imagen superior).</w:t>
       </w:r>
     </w:p>
     <w:tbl>
@@ -7157,6 +7157,23 @@
         </w:tc>
       </w:tr>
     </w:tbl>
+    <w:p>
+      <w:pPr>
+        <w:spacing w:after="200" w:before="200"/>
+        <w:jc w:val="left"/>
+      </w:pPr>
+      <w:r>
+        <w:rPr>
+          <w:sz w:val="16"/>
+          <w:color w:val="000000"/>
+        </w:rPr>
+        <w:t>- Qmes = Caudal medio mensual.</w:t>
+        <w:br/>
+        <w:t>- Vmes = Volumen medio mensual en el caso de los embalses.</w:t>
+        <w:br/>
+        <w:t>- El indicador de la UTE se obtiene mediante la media ponderada de los índices de las estaciones seleccionadas.</w:t>
+      </w:r>
+    </w:p>
     <w:p>
       <w:pPr>
         <w:sectPr>

</xml_diff>